<commit_message>
Made changes and added register level construction
</commit_message>
<xml_diff>
--- a/Docs/SetLO_CBX.docx
+++ b/Docs/SetLO_CBX.docx
@@ -298,7 +298,19 @@
         <w:rPr>
           <w:b/>
         </w:rPr>
-        <w:t>t Registers are needed in Input --&gt; Not passes as Input but defined in the function.</w:t>
+        <w:t>t Registers ar</w:t>
+      </w:r>
+      <w:r>
+        <w:rPr>
+          <w:b/>
+        </w:rPr>
+        <w:t>e needed in Input --&gt; Not passed</w:t>
+      </w:r>
+      <w:r>
+        <w:rPr>
+          <w:b/>
+        </w:rPr>
+        <w:t xml:space="preserve"> as Input but defined in the function.</w:t>
       </w:r>
     </w:p>
     <w:p>
@@ -2352,57 +2364,6 @@
     </w:p>
     <w:p>
       <w:pPr>
-        <w:rPr>
-          <w:b/>
-        </w:rPr>
-      </w:pPr>
-      <w:r>
-        <w:lastRenderedPageBreak/>
-        <w:tab/>
-      </w:r>
-      <w:r>
-        <w:rPr>
-          <w:b/>
-        </w:rPr>
-        <w:t xml:space="preserve">Details of the </w:t>
-      </w:r>
-      <w:proofErr w:type="spellStart"/>
-      <w:r>
-        <w:rPr>
-          <w:b/>
-        </w:rPr>
-        <w:t>DestinationEncoding</w:t>
-      </w:r>
-      <w:proofErr w:type="spellEnd"/>
-      <w:r>
-        <w:rPr>
-          <w:b/>
-        </w:rPr>
-        <w:t xml:space="preserve"> are in the Destination Encoding Document. </w:t>
-      </w:r>
-    </w:p>
-    <w:p>
-      <w:pPr>
-        <w:rPr>
-          <w:b/>
-        </w:rPr>
-      </w:pPr>
-    </w:p>
-    <w:p>
-      <w:pPr>
-        <w:rPr>
-          <w:b/>
-        </w:rPr>
-      </w:pPr>
-      <w:r>
-        <w:rPr>
-          <w:b/>
-        </w:rPr>
-        <w:t>Output:</w:t>
-      </w:r>
-    </w:p>
-    <w:p>
-      <w:pPr>
         <w:pStyle w:val="ListParagraph"/>
         <w:numPr>
           <w:ilvl w:val="0"/>
@@ -2412,8 +2373,33 @@
           <w:b/>
         </w:rPr>
       </w:pPr>
-      <w:r>
-        <w:t>LO Frequency</w:t>
+      <w:proofErr w:type="spellStart"/>
+      <w:r>
+        <w:lastRenderedPageBreak/>
+        <w:t>construct_radio_register</w:t>
+      </w:r>
+      <w:proofErr w:type="spellEnd"/>
+      <w:r>
+        <w:t xml:space="preserve"> from </w:t>
+      </w:r>
+      <w:proofErr w:type="spellStart"/>
+      <w:r>
+        <w:t>FormatRadioCommand</w:t>
+      </w:r>
+      <w:proofErr w:type="spellEnd"/>
+      <w:r>
+        <w:t xml:space="preserve"> module to create the Input Stream for each packet </w:t>
+      </w:r>
+      <w:proofErr w:type="spellStart"/>
+      <w:r>
+        <w:t>seperately</w:t>
+      </w:r>
+      <w:proofErr w:type="spellEnd"/>
+      <w:r>
+        <w:rPr>
+          <w:b/>
+        </w:rPr>
+        <w:t>.</w:t>
       </w:r>
     </w:p>
     <w:p>
@@ -2427,8 +2413,41 @@
           <w:b/>
         </w:rPr>
       </w:pPr>
-      <w:r>
-        <w:t>Coerce Frequency</w:t>
+      <w:proofErr w:type="spellStart"/>
+      <w:r>
+        <w:t>Encode_Process</w:t>
+      </w:r>
+      <w:proofErr w:type="spellEnd"/>
+      <w:r>
+        <w:t xml:space="preserve"> from </w:t>
+      </w:r>
+      <w:proofErr w:type="spellStart"/>
+      <w:r>
+        <w:t>EncodingStream</w:t>
+      </w:r>
+      <w:proofErr w:type="spellEnd"/>
+      <w:r>
+        <w:t xml:space="preserve"> to create 64 bit format for each packet of the Input Stream.</w:t>
+      </w:r>
+    </w:p>
+    <w:p>
+      <w:pPr>
+        <w:rPr>
+          <w:b/>
+        </w:rPr>
+      </w:pPr>
+    </w:p>
+    <w:p>
+      <w:pPr>
+        <w:rPr>
+          <w:b/>
+        </w:rPr>
+      </w:pPr>
+      <w:r>
+        <w:rPr>
+          <w:b/>
+        </w:rPr>
+        <w:t>Output:</w:t>
       </w:r>
     </w:p>
     <w:p>
@@ -2443,32 +2462,3745 @@
         </w:rPr>
       </w:pPr>
       <w:r>
-        <w:t>Packets (7 packets - 1 header packet, 6 constant register packets respectively)</w:t>
+        <w:t>LO Frequency</w:t>
       </w:r>
     </w:p>
     <w:p>
       <w:pPr>
         <w:pStyle w:val="ListParagraph"/>
+        <w:numPr>
+          <w:ilvl w:val="0"/>
+          <w:numId w:val="4"/>
+        </w:numPr>
         <w:rPr>
           <w:b/>
         </w:rPr>
       </w:pPr>
       <w:r>
-        <w:tab/>
-      </w:r>
-      <w:r>
+        <w:t>Coerce Frequency</w:t>
+      </w:r>
+    </w:p>
+    <w:p>
+      <w:pPr>
+        <w:pStyle w:val="ListParagraph"/>
+        <w:numPr>
+          <w:ilvl w:val="0"/>
+          <w:numId w:val="4"/>
+        </w:numPr>
         <w:rPr>
           <w:b/>
         </w:rPr>
-        <w:t xml:space="preserve">Format of packets can be found in </w:t>
-      </w:r>
-      <w:r>
+      </w:pPr>
+      <w:r>
+        <w:t>Packets (7 packets - 1 header packet, 6 constan</w:t>
+      </w:r>
+      <w:r>
+        <w:t>t register packets respectively)</w:t>
+      </w:r>
+    </w:p>
+    <w:p>
+      <w:pPr>
+        <w:pStyle w:val="ListParagraph"/>
+        <w:numPr>
+          <w:ilvl w:val="0"/>
+          <w:numId w:val="4"/>
+        </w:numPr>
         <w:rPr>
           <w:b/>
         </w:rPr>
-        <w:t>Data Packet Format Document.</w:t>
+      </w:pPr>
+      <w:r>
+        <w:t>Each Packet will have 5 packets in the encoded stream(35 packets)</w:t>
       </w:r>
     </w:p>
+    <w:p>
+      <w:pPr>
+        <w:pStyle w:val="ListParagraph"/>
+        <w:numPr>
+          <w:ilvl w:val="0"/>
+          <w:numId w:val="4"/>
+        </w:numPr>
+        <w:rPr>
+          <w:b/>
+        </w:rPr>
+      </w:pPr>
+      <w:r>
+        <w:t>Each packet is converted to its 64 bit stream(35 packets)</w:t>
+      </w:r>
+    </w:p>
+    <w:p>
+      <w:pPr>
+        <w:rPr>
+          <w:b/>
+        </w:rPr>
+      </w:pPr>
+      <w:r>
+        <w:rPr>
+          <w:b/>
+        </w:rPr>
+        <w:t>Packet 1 Information:</w:t>
+      </w:r>
+    </w:p>
+    <w:tbl>
+      <w:tblPr>
+        <w:tblStyle w:val="TableGrid"/>
+        <w:tblW w:w="0" w:type="auto"/>
+        <w:tblLook w:val="04A0"/>
+      </w:tblPr>
+      <w:tblGrid>
+        <w:gridCol w:w="4621"/>
+        <w:gridCol w:w="4621"/>
+      </w:tblGrid>
+      <w:tr>
+        <w:tc>
+          <w:tcPr>
+            <w:tcW w:w="4621" w:type="dxa"/>
+          </w:tcPr>
+          <w:p>
+            <w:pPr>
+              <w:jc w:val="center"/>
+            </w:pPr>
+            <w:r>
+              <w:t>Destination</w:t>
+            </w:r>
+          </w:p>
+        </w:tc>
+        <w:tc>
+          <w:tcPr>
+            <w:tcW w:w="4621" w:type="dxa"/>
+          </w:tcPr>
+          <w:p>
+            <w:pPr>
+              <w:jc w:val="center"/>
+            </w:pPr>
+            <w:r>
+              <w:t>Refer Page 1</w:t>
+            </w:r>
+          </w:p>
+        </w:tc>
+      </w:tr>
+      <w:tr>
+        <w:tc>
+          <w:tcPr>
+            <w:tcW w:w="4621" w:type="dxa"/>
+          </w:tcPr>
+          <w:p>
+            <w:pPr>
+              <w:jc w:val="center"/>
+            </w:pPr>
+            <w:r>
+              <w:t>Address</w:t>
+            </w:r>
+          </w:p>
+        </w:tc>
+        <w:tc>
+          <w:tcPr>
+            <w:tcW w:w="4621" w:type="dxa"/>
+          </w:tcPr>
+          <w:p>
+            <w:pPr>
+              <w:jc w:val="center"/>
+            </w:pPr>
+            <w:r>
+              <w:t>36</w:t>
+            </w:r>
+          </w:p>
+        </w:tc>
+      </w:tr>
+      <w:tr>
+        <w:tc>
+          <w:tcPr>
+            <w:tcW w:w="4621" w:type="dxa"/>
+          </w:tcPr>
+          <w:p>
+            <w:pPr>
+              <w:jc w:val="center"/>
+            </w:pPr>
+            <w:r>
+              <w:t>Data</w:t>
+            </w:r>
+          </w:p>
+        </w:tc>
+        <w:tc>
+          <w:tcPr>
+            <w:tcW w:w="4621" w:type="dxa"/>
+          </w:tcPr>
+          <w:p>
+            <w:pPr>
+              <w:jc w:val="center"/>
+            </w:pPr>
+            <w:r>
+              <w:t>If TX = [1 OR 1610612736]</w:t>
+            </w:r>
+          </w:p>
+          <w:p>
+            <w:pPr>
+              <w:jc w:val="center"/>
+            </w:pPr>
+            <w:r>
+              <w:t>If RX = [2 OR 1610612736]</w:t>
+            </w:r>
+          </w:p>
+        </w:tc>
+      </w:tr>
+    </w:tbl>
+    <w:p>
+      <w:r>
+        <w:t xml:space="preserve"> </w:t>
+      </w:r>
+    </w:p>
+    <w:p>
+      <w:pPr>
+        <w:rPr>
+          <w:b/>
+        </w:rPr>
+      </w:pPr>
+      <w:r>
+        <w:rPr>
+          <w:b/>
+        </w:rPr>
+        <w:t>All data values for the registers are calculated by constructing an array of index 32 and True or False values, these true and false values are converted to their binary equivalent</w:t>
+      </w:r>
+      <w:r>
+        <w:rPr>
+          <w:b/>
+        </w:rPr>
+        <w:t>(True = 1 and False = 0)</w:t>
+      </w:r>
+      <w:r>
+        <w:rPr>
+          <w:b/>
+        </w:rPr>
+        <w:t xml:space="preserve"> and then converted to its decimal form. </w:t>
+      </w:r>
+    </w:p>
+    <w:p>
+      <w:pPr>
+        <w:rPr>
+          <w:b/>
+        </w:rPr>
+      </w:pPr>
+      <w:r>
+        <w:rPr>
+          <w:b/>
+        </w:rPr>
+        <w:t>Input to the binary form is specified in the tables.</w:t>
+      </w:r>
+    </w:p>
+    <w:p>
+      <w:pPr>
+        <w:rPr>
+          <w:b/>
+        </w:rPr>
+      </w:pPr>
+      <w:r>
+        <w:rPr>
+          <w:b/>
+        </w:rPr>
+        <w:t>Packet 2</w:t>
+      </w:r>
+      <w:r>
+        <w:rPr>
+          <w:b/>
+        </w:rPr>
+        <w:t xml:space="preserve"> Information:</w:t>
+      </w:r>
+      <w:r>
+        <w:rPr>
+          <w:b/>
+        </w:rPr>
+        <w:t xml:space="preserve"> Register 5</w:t>
+      </w:r>
+    </w:p>
+    <w:tbl>
+      <w:tblPr>
+        <w:tblStyle w:val="TableGrid"/>
+        <w:tblW w:w="0" w:type="auto"/>
+        <w:tblLook w:val="04A0"/>
+      </w:tblPr>
+      <w:tblGrid>
+        <w:gridCol w:w="4621"/>
+        <w:gridCol w:w="4621"/>
+      </w:tblGrid>
+      <w:tr>
+        <w:tc>
+          <w:tcPr>
+            <w:tcW w:w="4621" w:type="dxa"/>
+          </w:tcPr>
+          <w:p>
+            <w:pPr>
+              <w:jc w:val="center"/>
+            </w:pPr>
+            <w:r>
+              <w:t>Destination</w:t>
+            </w:r>
+          </w:p>
+        </w:tc>
+        <w:tc>
+          <w:tcPr>
+            <w:tcW w:w="4621" w:type="dxa"/>
+          </w:tcPr>
+          <w:p>
+            <w:pPr>
+              <w:jc w:val="center"/>
+            </w:pPr>
+            <w:r>
+              <w:t>Refer Page 1</w:t>
+            </w:r>
+          </w:p>
+        </w:tc>
+      </w:tr>
+      <w:tr>
+        <w:tc>
+          <w:tcPr>
+            <w:tcW w:w="4621" w:type="dxa"/>
+          </w:tcPr>
+          <w:p>
+            <w:pPr>
+              <w:jc w:val="center"/>
+            </w:pPr>
+            <w:r>
+              <w:t>Address</w:t>
+            </w:r>
+          </w:p>
+        </w:tc>
+        <w:tc>
+          <w:tcPr>
+            <w:tcW w:w="4621" w:type="dxa"/>
+          </w:tcPr>
+          <w:p>
+            <w:pPr>
+              <w:jc w:val="center"/>
+            </w:pPr>
+            <w:r>
+              <w:t>40</w:t>
+            </w:r>
+          </w:p>
+        </w:tc>
+      </w:tr>
+      <w:tr>
+        <w:tc>
+          <w:tcPr>
+            <w:tcW w:w="4621" w:type="dxa"/>
+          </w:tcPr>
+          <w:p>
+            <w:pPr>
+              <w:jc w:val="center"/>
+            </w:pPr>
+            <w:r>
+              <w:t>Data</w:t>
+            </w:r>
+          </w:p>
+        </w:tc>
+        <w:tc>
+          <w:tcPr>
+            <w:tcW w:w="4621" w:type="dxa"/>
+          </w:tcPr>
+          <w:p>
+            <w:pPr>
+              <w:jc w:val="center"/>
+            </w:pPr>
+          </w:p>
+          <w:tbl>
+            <w:tblPr>
+              <w:tblStyle w:val="TableGrid"/>
+              <w:tblW w:w="0" w:type="auto"/>
+              <w:tblLook w:val="04A0"/>
+            </w:tblPr>
+            <w:tblGrid>
+              <w:gridCol w:w="2195"/>
+              <w:gridCol w:w="2195"/>
+            </w:tblGrid>
+            <w:tr>
+              <w:tc>
+                <w:tcPr>
+                  <w:tcW w:w="2195" w:type="dxa"/>
+                </w:tcPr>
+                <w:p>
+                  <w:pPr>
+                    <w:jc w:val="center"/>
+                  </w:pPr>
+                  <w:r>
+                    <w:t>C1 Register Value</w:t>
+                  </w:r>
+                </w:p>
+              </w:tc>
+              <w:tc>
+                <w:tcPr>
+                  <w:tcW w:w="2195" w:type="dxa"/>
+                </w:tcPr>
+                <w:p>
+                  <w:pPr>
+                    <w:jc w:val="center"/>
+                  </w:pPr>
+                  <w:r>
+                    <w:t>True or False</w:t>
+                  </w:r>
+                </w:p>
+              </w:tc>
+            </w:tr>
+            <w:tr>
+              <w:tc>
+                <w:tcPr>
+                  <w:tcW w:w="2195" w:type="dxa"/>
+                </w:tcPr>
+                <w:p>
+                  <w:pPr>
+                    <w:jc w:val="center"/>
+                  </w:pPr>
+                  <w:r>
+                    <w:t>C2 Register Value</w:t>
+                  </w:r>
+                </w:p>
+              </w:tc>
+              <w:tc>
+                <w:tcPr>
+                  <w:tcW w:w="2195" w:type="dxa"/>
+                </w:tcPr>
+                <w:p>
+                  <w:pPr>
+                    <w:jc w:val="center"/>
+                  </w:pPr>
+                  <w:r>
+                    <w:t>True or False</w:t>
+                  </w:r>
+                </w:p>
+              </w:tc>
+            </w:tr>
+            <w:tr>
+              <w:tc>
+                <w:tcPr>
+                  <w:tcW w:w="2195" w:type="dxa"/>
+                </w:tcPr>
+                <w:p>
+                  <w:pPr>
+                    <w:jc w:val="center"/>
+                  </w:pPr>
+                  <w:r>
+                    <w:t>C3 Register Value</w:t>
+                  </w:r>
+                </w:p>
+              </w:tc>
+              <w:tc>
+                <w:tcPr>
+                  <w:tcW w:w="2195" w:type="dxa"/>
+                </w:tcPr>
+                <w:p>
+                  <w:pPr>
+                    <w:jc w:val="center"/>
+                  </w:pPr>
+                  <w:r>
+                    <w:t>True or False</w:t>
+                  </w:r>
+                </w:p>
+              </w:tc>
+            </w:tr>
+            <w:tr>
+              <w:tc>
+                <w:tcPr>
+                  <w:tcW w:w="2195" w:type="dxa"/>
+                </w:tcPr>
+                <w:p>
+                  <w:pPr>
+                    <w:jc w:val="center"/>
+                  </w:pPr>
+                </w:p>
+              </w:tc>
+              <w:tc>
+                <w:tcPr>
+                  <w:tcW w:w="2195" w:type="dxa"/>
+                </w:tcPr>
+                <w:p>
+                  <w:pPr>
+                    <w:jc w:val="center"/>
+                  </w:pPr>
+                  <w:r>
+                    <w:t>False</w:t>
+                  </w:r>
+                </w:p>
+              </w:tc>
+            </w:tr>
+            <w:tr>
+              <w:tc>
+                <w:tcPr>
+                  <w:tcW w:w="2195" w:type="dxa"/>
+                </w:tcPr>
+                <w:p>
+                  <w:pPr>
+                    <w:jc w:val="center"/>
+                  </w:pPr>
+                </w:p>
+              </w:tc>
+              <w:tc>
+                <w:tcPr>
+                  <w:tcW w:w="2195" w:type="dxa"/>
+                </w:tcPr>
+                <w:p>
+                  <w:pPr>
+                    <w:jc w:val="center"/>
+                  </w:pPr>
+                  <w:r>
+                    <w:t>False</w:t>
+                  </w:r>
+                </w:p>
+              </w:tc>
+            </w:tr>
+            <w:tr>
+              <w:tc>
+                <w:tcPr>
+                  <w:tcW w:w="2195" w:type="dxa"/>
+                </w:tcPr>
+                <w:p>
+                  <w:pPr>
+                    <w:jc w:val="center"/>
+                  </w:pPr>
+                </w:p>
+              </w:tc>
+              <w:tc>
+                <w:tcPr>
+                  <w:tcW w:w="2195" w:type="dxa"/>
+                </w:tcPr>
+                <w:p>
+                  <w:pPr>
+                    <w:jc w:val="center"/>
+                  </w:pPr>
+                  <w:r>
+                    <w:t>False</w:t>
+                  </w:r>
+                </w:p>
+              </w:tc>
+            </w:tr>
+            <w:tr>
+              <w:tc>
+                <w:tcPr>
+                  <w:tcW w:w="2195" w:type="dxa"/>
+                </w:tcPr>
+                <w:p>
+                  <w:pPr>
+                    <w:jc w:val="center"/>
+                  </w:pPr>
+                </w:p>
+              </w:tc>
+              <w:tc>
+                <w:tcPr>
+                  <w:tcW w:w="2195" w:type="dxa"/>
+                </w:tcPr>
+                <w:p>
+                  <w:pPr>
+                    <w:jc w:val="center"/>
+                  </w:pPr>
+                  <w:r>
+                    <w:t>False</w:t>
+                  </w:r>
+                </w:p>
+              </w:tc>
+            </w:tr>
+            <w:tr>
+              <w:tc>
+                <w:tcPr>
+                  <w:tcW w:w="2195" w:type="dxa"/>
+                </w:tcPr>
+                <w:p>
+                  <w:pPr>
+                    <w:jc w:val="center"/>
+                  </w:pPr>
+                </w:p>
+              </w:tc>
+              <w:tc>
+                <w:tcPr>
+                  <w:tcW w:w="2195" w:type="dxa"/>
+                </w:tcPr>
+                <w:p>
+                  <w:pPr>
+                    <w:jc w:val="center"/>
+                  </w:pPr>
+                  <w:r>
+                    <w:t>False</w:t>
+                  </w:r>
+                </w:p>
+              </w:tc>
+            </w:tr>
+            <w:tr>
+              <w:tc>
+                <w:tcPr>
+                  <w:tcW w:w="2195" w:type="dxa"/>
+                </w:tcPr>
+                <w:p>
+                  <w:pPr>
+                    <w:jc w:val="center"/>
+                  </w:pPr>
+                </w:p>
+              </w:tc>
+              <w:tc>
+                <w:tcPr>
+                  <w:tcW w:w="2195" w:type="dxa"/>
+                </w:tcPr>
+                <w:p>
+                  <w:pPr>
+                    <w:jc w:val="center"/>
+                  </w:pPr>
+                  <w:r>
+                    <w:t>False</w:t>
+                  </w:r>
+                </w:p>
+              </w:tc>
+            </w:tr>
+            <w:tr>
+              <w:tc>
+                <w:tcPr>
+                  <w:tcW w:w="2195" w:type="dxa"/>
+                </w:tcPr>
+                <w:p>
+                  <w:pPr>
+                    <w:jc w:val="center"/>
+                  </w:pPr>
+                </w:p>
+              </w:tc>
+              <w:tc>
+                <w:tcPr>
+                  <w:tcW w:w="2195" w:type="dxa"/>
+                </w:tcPr>
+                <w:p>
+                  <w:pPr>
+                    <w:jc w:val="center"/>
+                  </w:pPr>
+                  <w:r>
+                    <w:t>False</w:t>
+                  </w:r>
+                </w:p>
+              </w:tc>
+            </w:tr>
+            <w:tr>
+              <w:tc>
+                <w:tcPr>
+                  <w:tcW w:w="2195" w:type="dxa"/>
+                </w:tcPr>
+                <w:p>
+                  <w:pPr>
+                    <w:jc w:val="center"/>
+                  </w:pPr>
+                </w:p>
+              </w:tc>
+              <w:tc>
+                <w:tcPr>
+                  <w:tcW w:w="2195" w:type="dxa"/>
+                </w:tcPr>
+                <w:p>
+                  <w:pPr>
+                    <w:jc w:val="center"/>
+                  </w:pPr>
+                  <w:r>
+                    <w:t>False</w:t>
+                  </w:r>
+                </w:p>
+              </w:tc>
+            </w:tr>
+            <w:tr>
+              <w:tc>
+                <w:tcPr>
+                  <w:tcW w:w="2195" w:type="dxa"/>
+                </w:tcPr>
+                <w:p>
+                  <w:pPr>
+                    <w:jc w:val="center"/>
+                  </w:pPr>
+                </w:p>
+              </w:tc>
+              <w:tc>
+                <w:tcPr>
+                  <w:tcW w:w="2195" w:type="dxa"/>
+                </w:tcPr>
+                <w:p>
+                  <w:pPr>
+                    <w:jc w:val="center"/>
+                  </w:pPr>
+                  <w:r>
+                    <w:t>False</w:t>
+                  </w:r>
+                </w:p>
+              </w:tc>
+            </w:tr>
+            <w:tr>
+              <w:tc>
+                <w:tcPr>
+                  <w:tcW w:w="2195" w:type="dxa"/>
+                </w:tcPr>
+                <w:p>
+                  <w:pPr>
+                    <w:jc w:val="center"/>
+                  </w:pPr>
+                </w:p>
+              </w:tc>
+              <w:tc>
+                <w:tcPr>
+                  <w:tcW w:w="2195" w:type="dxa"/>
+                </w:tcPr>
+                <w:p>
+                  <w:pPr>
+                    <w:jc w:val="center"/>
+                  </w:pPr>
+                  <w:r>
+                    <w:t>False</w:t>
+                  </w:r>
+                </w:p>
+              </w:tc>
+            </w:tr>
+            <w:tr>
+              <w:tc>
+                <w:tcPr>
+                  <w:tcW w:w="2195" w:type="dxa"/>
+                </w:tcPr>
+                <w:p>
+                  <w:pPr>
+                    <w:jc w:val="center"/>
+                  </w:pPr>
+                </w:p>
+              </w:tc>
+              <w:tc>
+                <w:tcPr>
+                  <w:tcW w:w="2195" w:type="dxa"/>
+                </w:tcPr>
+                <w:p>
+                  <w:pPr>
+                    <w:jc w:val="center"/>
+                  </w:pPr>
+                  <w:r>
+                    <w:t>False</w:t>
+                  </w:r>
+                </w:p>
+              </w:tc>
+            </w:tr>
+            <w:tr>
+              <w:tc>
+                <w:tcPr>
+                  <w:tcW w:w="2195" w:type="dxa"/>
+                </w:tcPr>
+                <w:p>
+                  <w:pPr>
+                    <w:jc w:val="center"/>
+                  </w:pPr>
+                </w:p>
+              </w:tc>
+              <w:tc>
+                <w:tcPr>
+                  <w:tcW w:w="2195" w:type="dxa"/>
+                </w:tcPr>
+                <w:p>
+                  <w:pPr>
+                    <w:jc w:val="center"/>
+                  </w:pPr>
+                  <w:r>
+                    <w:t>False</w:t>
+                  </w:r>
+                </w:p>
+              </w:tc>
+            </w:tr>
+            <w:tr>
+              <w:tc>
+                <w:tcPr>
+                  <w:tcW w:w="2195" w:type="dxa"/>
+                </w:tcPr>
+                <w:p>
+                  <w:pPr>
+                    <w:jc w:val="center"/>
+                  </w:pPr>
+                </w:p>
+              </w:tc>
+              <w:tc>
+                <w:tcPr>
+                  <w:tcW w:w="2195" w:type="dxa"/>
+                </w:tcPr>
+                <w:p>
+                  <w:pPr>
+                    <w:jc w:val="center"/>
+                  </w:pPr>
+                  <w:r>
+                    <w:t>False</w:t>
+                  </w:r>
+                </w:p>
+              </w:tc>
+            </w:tr>
+            <w:tr>
+              <w:tc>
+                <w:tcPr>
+                  <w:tcW w:w="2195" w:type="dxa"/>
+                </w:tcPr>
+                <w:p>
+                  <w:pPr>
+                    <w:jc w:val="center"/>
+                  </w:pPr>
+                </w:p>
+              </w:tc>
+              <w:tc>
+                <w:tcPr>
+                  <w:tcW w:w="2195" w:type="dxa"/>
+                </w:tcPr>
+                <w:p>
+                  <w:pPr>
+                    <w:jc w:val="center"/>
+                  </w:pPr>
+                  <w:r>
+                    <w:t>False</w:t>
+                  </w:r>
+                </w:p>
+              </w:tc>
+            </w:tr>
+            <w:tr>
+              <w:tc>
+                <w:tcPr>
+                  <w:tcW w:w="2195" w:type="dxa"/>
+                </w:tcPr>
+                <w:p>
+                  <w:pPr>
+                    <w:jc w:val="center"/>
+                  </w:pPr>
+                </w:p>
+              </w:tc>
+              <w:tc>
+                <w:tcPr>
+                  <w:tcW w:w="2195" w:type="dxa"/>
+                </w:tcPr>
+                <w:p>
+                  <w:pPr>
+                    <w:jc w:val="center"/>
+                  </w:pPr>
+                  <w:r>
+                    <w:t>False</w:t>
+                  </w:r>
+                </w:p>
+              </w:tc>
+            </w:tr>
+            <w:tr>
+              <w:tc>
+                <w:tcPr>
+                  <w:tcW w:w="2195" w:type="dxa"/>
+                </w:tcPr>
+                <w:p>
+                  <w:pPr>
+                    <w:jc w:val="center"/>
+                  </w:pPr>
+                  <w:r>
+                    <w:t>MUX Register Value</w:t>
+                  </w:r>
+                </w:p>
+              </w:tc>
+              <w:tc>
+                <w:tcPr>
+                  <w:tcW w:w="2195" w:type="dxa"/>
+                </w:tcPr>
+                <w:p>
+                  <w:pPr>
+                    <w:jc w:val="center"/>
+                  </w:pPr>
+                  <w:r>
+                    <w:t>True or False</w:t>
+                  </w:r>
+                </w:p>
+              </w:tc>
+            </w:tr>
+            <w:tr>
+              <w:tc>
+                <w:tcPr>
+                  <w:tcW w:w="2195" w:type="dxa"/>
+                </w:tcPr>
+                <w:p>
+                  <w:pPr>
+                    <w:jc w:val="center"/>
+                  </w:pPr>
+                </w:p>
+              </w:tc>
+              <w:tc>
+                <w:tcPr>
+                  <w:tcW w:w="2195" w:type="dxa"/>
+                </w:tcPr>
+                <w:p>
+                  <w:pPr>
+                    <w:jc w:val="center"/>
+                  </w:pPr>
+                  <w:r>
+                    <w:t>False</w:t>
+                  </w:r>
+                </w:p>
+              </w:tc>
+            </w:tr>
+            <w:tr>
+              <w:tc>
+                <w:tcPr>
+                  <w:tcW w:w="2195" w:type="dxa"/>
+                </w:tcPr>
+                <w:p>
+                  <w:pPr>
+                    <w:jc w:val="center"/>
+                  </w:pPr>
+                </w:p>
+              </w:tc>
+              <w:tc>
+                <w:tcPr>
+                  <w:tcW w:w="2195" w:type="dxa"/>
+                </w:tcPr>
+                <w:p>
+                  <w:pPr>
+                    <w:jc w:val="center"/>
+                  </w:pPr>
+                  <w:r>
+                    <w:t>False</w:t>
+                  </w:r>
+                </w:p>
+              </w:tc>
+            </w:tr>
+            <w:tr>
+              <w:tc>
+                <w:tcPr>
+                  <w:tcW w:w="2195" w:type="dxa"/>
+                </w:tcPr>
+                <w:p>
+                  <w:pPr>
+                    <w:jc w:val="center"/>
+                  </w:pPr>
+                </w:p>
+              </w:tc>
+              <w:tc>
+                <w:tcPr>
+                  <w:tcW w:w="2195" w:type="dxa"/>
+                </w:tcPr>
+                <w:p>
+                  <w:pPr>
+                    <w:jc w:val="center"/>
+                  </w:pPr>
+                  <w:r>
+                    <w:t>False</w:t>
+                  </w:r>
+                </w:p>
+              </w:tc>
+            </w:tr>
+            <w:tr>
+              <w:tc>
+                <w:tcPr>
+                  <w:tcW w:w="2195" w:type="dxa"/>
+                </w:tcPr>
+                <w:p>
+                  <w:pPr>
+                    <w:jc w:val="center"/>
+                  </w:pPr>
+                  <w:r>
+                    <w:t>LD Register Value(2 bits)</w:t>
+                  </w:r>
+                </w:p>
+              </w:tc>
+              <w:tc>
+                <w:tcPr>
+                  <w:tcW w:w="2195" w:type="dxa"/>
+                </w:tcPr>
+                <w:p>
+                  <w:pPr>
+                    <w:jc w:val="center"/>
+                  </w:pPr>
+                  <w:r>
+                    <w:t>Last 2</w:t>
+                  </w:r>
+                  <w:r>
+                    <w:t xml:space="preserve"> LS</w:t>
+                  </w:r>
+                  <w:r>
+                    <w:t xml:space="preserve"> bits of the binary representation of the Value</w:t>
+                  </w:r>
+                </w:p>
+                <w:p>
+                  <w:pPr>
+                    <w:jc w:val="center"/>
+                  </w:pPr>
+                  <w:r>
+                    <w:t xml:space="preserve">(Ex: If </w:t>
+                  </w:r>
+                  <w:proofErr w:type="spellStart"/>
+                  <w:r>
+                    <w:t>reg</w:t>
+                  </w:r>
+                  <w:proofErr w:type="spellEnd"/>
+                  <w:r>
+                    <w:t xml:space="preserve"> value is 2, then binary form is 10, therefore True, False)</w:t>
+                  </w:r>
+                </w:p>
+              </w:tc>
+            </w:tr>
+            <w:tr>
+              <w:tc>
+                <w:tcPr>
+                  <w:tcW w:w="2195" w:type="dxa"/>
+                </w:tcPr>
+                <w:p>
+                  <w:pPr>
+                    <w:jc w:val="center"/>
+                  </w:pPr>
+                  <w:r>
+                    <w:t>F01 Register Value</w:t>
+                  </w:r>
+                </w:p>
+              </w:tc>
+              <w:tc>
+                <w:tcPr>
+                  <w:tcW w:w="2195" w:type="dxa"/>
+                </w:tcPr>
+                <w:p>
+                  <w:pPr>
+                    <w:jc w:val="center"/>
+                  </w:pPr>
+                  <w:r>
+                    <w:t>True or False</w:t>
+                  </w:r>
+                </w:p>
+              </w:tc>
+            </w:tr>
+            <w:tr>
+              <w:tc>
+                <w:tcPr>
+                  <w:tcW w:w="2195" w:type="dxa"/>
+                </w:tcPr>
+                <w:p>
+                  <w:pPr>
+                    <w:jc w:val="center"/>
+                  </w:pPr>
+                </w:p>
+              </w:tc>
+              <w:tc>
+                <w:tcPr>
+                  <w:tcW w:w="2195" w:type="dxa"/>
+                </w:tcPr>
+                <w:p>
+                  <w:pPr>
+                    <w:jc w:val="center"/>
+                  </w:pPr>
+                  <w:r>
+                    <w:t>False</w:t>
+                  </w:r>
+                </w:p>
+              </w:tc>
+            </w:tr>
+            <w:tr>
+              <w:tc>
+                <w:tcPr>
+                  <w:tcW w:w="2195" w:type="dxa"/>
+                </w:tcPr>
+                <w:p>
+                  <w:pPr>
+                    <w:jc w:val="center"/>
+                  </w:pPr>
+                </w:p>
+              </w:tc>
+              <w:tc>
+                <w:tcPr>
+                  <w:tcW w:w="2195" w:type="dxa"/>
+                </w:tcPr>
+                <w:p>
+                  <w:pPr>
+                    <w:jc w:val="center"/>
+                  </w:pPr>
+                  <w:r>
+                    <w:t>False</w:t>
+                  </w:r>
+                </w:p>
+              </w:tc>
+            </w:tr>
+            <w:tr>
+              <w:tc>
+                <w:tcPr>
+                  <w:tcW w:w="2195" w:type="dxa"/>
+                </w:tcPr>
+                <w:p>
+                  <w:pPr>
+                    <w:jc w:val="center"/>
+                  </w:pPr>
+                </w:p>
+              </w:tc>
+              <w:tc>
+                <w:tcPr>
+                  <w:tcW w:w="2195" w:type="dxa"/>
+                </w:tcPr>
+                <w:p>
+                  <w:pPr>
+                    <w:jc w:val="center"/>
+                  </w:pPr>
+                  <w:r>
+                    <w:t>False</w:t>
+                  </w:r>
+                </w:p>
+              </w:tc>
+            </w:tr>
+            <w:tr>
+              <w:tc>
+                <w:tcPr>
+                  <w:tcW w:w="2195" w:type="dxa"/>
+                </w:tcPr>
+                <w:p>
+                  <w:pPr>
+                    <w:jc w:val="center"/>
+                  </w:pPr>
+                </w:p>
+              </w:tc>
+              <w:tc>
+                <w:tcPr>
+                  <w:tcW w:w="2195" w:type="dxa"/>
+                </w:tcPr>
+                <w:p>
+                  <w:pPr>
+                    <w:jc w:val="center"/>
+                  </w:pPr>
+                  <w:r>
+                    <w:t>False</w:t>
+                  </w:r>
+                </w:p>
+              </w:tc>
+            </w:tr>
+            <w:tr>
+              <w:tc>
+                <w:tcPr>
+                  <w:tcW w:w="2195" w:type="dxa"/>
+                </w:tcPr>
+                <w:p>
+                  <w:pPr>
+                    <w:jc w:val="center"/>
+                  </w:pPr>
+                </w:p>
+              </w:tc>
+              <w:tc>
+                <w:tcPr>
+                  <w:tcW w:w="2195" w:type="dxa"/>
+                </w:tcPr>
+                <w:p>
+                  <w:pPr>
+                    <w:jc w:val="center"/>
+                  </w:pPr>
+                  <w:r>
+                    <w:t>False</w:t>
+                  </w:r>
+                </w:p>
+              </w:tc>
+            </w:tr>
+            <w:tr>
+              <w:tc>
+                <w:tcPr>
+                  <w:tcW w:w="2195" w:type="dxa"/>
+                </w:tcPr>
+                <w:p>
+                  <w:pPr>
+                    <w:jc w:val="center"/>
+                  </w:pPr>
+                </w:p>
+              </w:tc>
+              <w:tc>
+                <w:tcPr>
+                  <w:tcW w:w="2195" w:type="dxa"/>
+                </w:tcPr>
+                <w:p>
+                  <w:pPr>
+                    <w:jc w:val="center"/>
+                  </w:pPr>
+                  <w:r>
+                    <w:t>False</w:t>
+                  </w:r>
+                </w:p>
+              </w:tc>
+            </w:tr>
+            <w:tr>
+              <w:tc>
+                <w:tcPr>
+                  <w:tcW w:w="2195" w:type="dxa"/>
+                </w:tcPr>
+                <w:p>
+                  <w:pPr>
+                    <w:jc w:val="center"/>
+                  </w:pPr>
+                </w:p>
+              </w:tc>
+              <w:tc>
+                <w:tcPr>
+                  <w:tcW w:w="2195" w:type="dxa"/>
+                </w:tcPr>
+                <w:p>
+                  <w:pPr>
+                    <w:jc w:val="center"/>
+                  </w:pPr>
+                  <w:r>
+                    <w:t>False</w:t>
+                  </w:r>
+                </w:p>
+              </w:tc>
+            </w:tr>
+          </w:tbl>
+          <w:p>
+            <w:pPr>
+              <w:jc w:val="center"/>
+            </w:pPr>
+          </w:p>
+        </w:tc>
+      </w:tr>
+    </w:tbl>
+    <w:p/>
+    <w:p>
+      <w:pPr>
+        <w:rPr>
+          <w:b/>
+        </w:rPr>
+      </w:pPr>
+      <w:r>
+        <w:rPr>
+          <w:b/>
+        </w:rPr>
+        <w:t>Packet 3</w:t>
+      </w:r>
+      <w:r>
+        <w:rPr>
+          <w:b/>
+        </w:rPr>
+        <w:t xml:space="preserve"> Information:</w:t>
+      </w:r>
+      <w:r>
+        <w:rPr>
+          <w:b/>
+        </w:rPr>
+        <w:t xml:space="preserve"> Register 4</w:t>
+      </w:r>
+    </w:p>
+    <w:tbl>
+      <w:tblPr>
+        <w:tblStyle w:val="TableGrid"/>
+        <w:tblW w:w="0" w:type="auto"/>
+        <w:tblLook w:val="04A0"/>
+      </w:tblPr>
+      <w:tblGrid>
+        <w:gridCol w:w="4621"/>
+        <w:gridCol w:w="4621"/>
+      </w:tblGrid>
+      <w:tr>
+        <w:tc>
+          <w:tcPr>
+            <w:tcW w:w="4621" w:type="dxa"/>
+          </w:tcPr>
+          <w:p>
+            <w:pPr>
+              <w:jc w:val="center"/>
+            </w:pPr>
+            <w:r>
+              <w:t>Destination</w:t>
+            </w:r>
+          </w:p>
+        </w:tc>
+        <w:tc>
+          <w:tcPr>
+            <w:tcW w:w="4621" w:type="dxa"/>
+          </w:tcPr>
+          <w:p>
+            <w:pPr>
+              <w:jc w:val="center"/>
+            </w:pPr>
+            <w:r>
+              <w:t>Refer Page 1</w:t>
+            </w:r>
+          </w:p>
+        </w:tc>
+      </w:tr>
+      <w:tr>
+        <w:tc>
+          <w:tcPr>
+            <w:tcW w:w="4621" w:type="dxa"/>
+          </w:tcPr>
+          <w:p>
+            <w:pPr>
+              <w:jc w:val="center"/>
+            </w:pPr>
+            <w:r>
+              <w:t>Address</w:t>
+            </w:r>
+          </w:p>
+        </w:tc>
+        <w:tc>
+          <w:tcPr>
+            <w:tcW w:w="4621" w:type="dxa"/>
+          </w:tcPr>
+          <w:p>
+            <w:pPr>
+              <w:jc w:val="center"/>
+            </w:pPr>
+            <w:r>
+              <w:t>40</w:t>
+            </w:r>
+          </w:p>
+        </w:tc>
+      </w:tr>
+      <w:tr>
+        <w:tc>
+          <w:tcPr>
+            <w:tcW w:w="4621" w:type="dxa"/>
+          </w:tcPr>
+          <w:p>
+            <w:pPr>
+              <w:jc w:val="center"/>
+            </w:pPr>
+            <w:r>
+              <w:t>Data</w:t>
+            </w:r>
+          </w:p>
+        </w:tc>
+        <w:tc>
+          <w:tcPr>
+            <w:tcW w:w="4621" w:type="dxa"/>
+          </w:tcPr>
+          <w:p>
+            <w:pPr>
+              <w:jc w:val="center"/>
+            </w:pPr>
+          </w:p>
+          <w:tbl>
+            <w:tblPr>
+              <w:tblStyle w:val="TableGrid"/>
+              <w:tblW w:w="0" w:type="auto"/>
+              <w:tblLook w:val="04A0"/>
+            </w:tblPr>
+            <w:tblGrid>
+              <w:gridCol w:w="2195"/>
+              <w:gridCol w:w="2195"/>
+            </w:tblGrid>
+            <w:tr>
+              <w:tc>
+                <w:tcPr>
+                  <w:tcW w:w="2195" w:type="dxa"/>
+                </w:tcPr>
+                <w:p>
+                  <w:pPr>
+                    <w:jc w:val="center"/>
+                  </w:pPr>
+                  <w:r>
+                    <w:t>C1 Register Value</w:t>
+                  </w:r>
+                </w:p>
+              </w:tc>
+              <w:tc>
+                <w:tcPr>
+                  <w:tcW w:w="2195" w:type="dxa"/>
+                </w:tcPr>
+                <w:p>
+                  <w:pPr>
+                    <w:jc w:val="center"/>
+                  </w:pPr>
+                  <w:r>
+                    <w:t>True or False</w:t>
+                  </w:r>
+                </w:p>
+              </w:tc>
+            </w:tr>
+            <w:tr>
+              <w:tc>
+                <w:tcPr>
+                  <w:tcW w:w="2195" w:type="dxa"/>
+                </w:tcPr>
+                <w:p>
+                  <w:pPr>
+                    <w:jc w:val="center"/>
+                  </w:pPr>
+                  <w:r>
+                    <w:t>C2 Register Value</w:t>
+                  </w:r>
+                </w:p>
+              </w:tc>
+              <w:tc>
+                <w:tcPr>
+                  <w:tcW w:w="2195" w:type="dxa"/>
+                </w:tcPr>
+                <w:p>
+                  <w:pPr>
+                    <w:jc w:val="center"/>
+                  </w:pPr>
+                  <w:r>
+                    <w:t>True or False</w:t>
+                  </w:r>
+                </w:p>
+              </w:tc>
+            </w:tr>
+            <w:tr>
+              <w:tc>
+                <w:tcPr>
+                  <w:tcW w:w="2195" w:type="dxa"/>
+                </w:tcPr>
+                <w:p>
+                  <w:pPr>
+                    <w:jc w:val="center"/>
+                  </w:pPr>
+                  <w:r>
+                    <w:t>C3 Register Value</w:t>
+                  </w:r>
+                </w:p>
+              </w:tc>
+              <w:tc>
+                <w:tcPr>
+                  <w:tcW w:w="2195" w:type="dxa"/>
+                </w:tcPr>
+                <w:p>
+                  <w:pPr>
+                    <w:jc w:val="center"/>
+                  </w:pPr>
+                  <w:r>
+                    <w:t>True or False</w:t>
+                  </w:r>
+                </w:p>
+              </w:tc>
+            </w:tr>
+            <w:tr>
+              <w:tc>
+                <w:tcPr>
+                  <w:tcW w:w="2195" w:type="dxa"/>
+                </w:tcPr>
+                <w:p>
+                  <w:pPr>
+                    <w:jc w:val="center"/>
+                  </w:pPr>
+                  <w:r>
+                    <w:t>APWR Register Value</w:t>
+                  </w:r>
+                </w:p>
+              </w:tc>
+              <w:tc>
+                <w:tcPr>
+                  <w:tcW w:w="2195" w:type="dxa"/>
+                </w:tcPr>
+                <w:p>
+                  <w:pPr>
+                    <w:jc w:val="center"/>
+                  </w:pPr>
+                  <w:r>
+                    <w:t>Last 2 LS bits of the binary representation of the Value</w:t>
+                  </w:r>
+                </w:p>
+              </w:tc>
+            </w:tr>
+            <w:tr>
+              <w:tc>
+                <w:tcPr>
+                  <w:tcW w:w="2195" w:type="dxa"/>
+                </w:tcPr>
+                <w:p>
+                  <w:pPr>
+                    <w:jc w:val="center"/>
+                  </w:pPr>
+                  <w:r>
+                    <w:t>RFA_EN Register Value</w:t>
+                  </w:r>
+                </w:p>
+              </w:tc>
+              <w:tc>
+                <w:tcPr>
+                  <w:tcW w:w="2195" w:type="dxa"/>
+                </w:tcPr>
+                <w:p>
+                  <w:pPr>
+                    <w:jc w:val="center"/>
+                  </w:pPr>
+                  <w:r>
+                    <w:t>True or False</w:t>
+                  </w:r>
+                </w:p>
+              </w:tc>
+            </w:tr>
+            <w:tr>
+              <w:tc>
+                <w:tcPr>
+                  <w:tcW w:w="2195" w:type="dxa"/>
+                </w:tcPr>
+                <w:p>
+                  <w:pPr>
+                    <w:jc w:val="center"/>
+                  </w:pPr>
+                  <w:r>
+                    <w:t>BPWR Register Value</w:t>
+                  </w:r>
+                </w:p>
+              </w:tc>
+              <w:tc>
+                <w:tcPr>
+                  <w:tcW w:w="2195" w:type="dxa"/>
+                </w:tcPr>
+                <w:p>
+                  <w:pPr>
+                    <w:jc w:val="center"/>
+                  </w:pPr>
+                  <w:r>
+                    <w:t>Last 2 LS bits of the binary representation of the Value</w:t>
+                  </w:r>
+                </w:p>
+              </w:tc>
+            </w:tr>
+            <w:tr>
+              <w:tc>
+                <w:tcPr>
+                  <w:tcW w:w="2195" w:type="dxa"/>
+                </w:tcPr>
+                <w:p>
+                  <w:pPr>
+                    <w:jc w:val="center"/>
+                  </w:pPr>
+                  <w:r>
+                    <w:t>RFB_EN Register Value</w:t>
+                  </w:r>
+                </w:p>
+              </w:tc>
+              <w:tc>
+                <w:tcPr>
+                  <w:tcW w:w="2195" w:type="dxa"/>
+                </w:tcPr>
+                <w:p>
+                  <w:pPr>
+                    <w:jc w:val="center"/>
+                  </w:pPr>
+                  <w:r>
+                    <w:t>True or False</w:t>
+                  </w:r>
+                </w:p>
+              </w:tc>
+            </w:tr>
+            <w:tr>
+              <w:tc>
+                <w:tcPr>
+                  <w:tcW w:w="2195" w:type="dxa"/>
+                </w:tcPr>
+                <w:p>
+                  <w:pPr>
+                    <w:jc w:val="center"/>
+                  </w:pPr>
+                  <w:r>
+                    <w:t>BDIV Register Value</w:t>
+                  </w:r>
+                </w:p>
+              </w:tc>
+              <w:tc>
+                <w:tcPr>
+                  <w:tcW w:w="2195" w:type="dxa"/>
+                </w:tcPr>
+                <w:p>
+                  <w:pPr>
+                    <w:jc w:val="center"/>
+                  </w:pPr>
+                  <w:r>
+                    <w:t>True or False</w:t>
+                  </w:r>
+                </w:p>
+              </w:tc>
+            </w:tr>
+            <w:tr>
+              <w:tc>
+                <w:tcPr>
+                  <w:tcW w:w="2195" w:type="dxa"/>
+                </w:tcPr>
+                <w:p>
+                  <w:pPr>
+                    <w:jc w:val="center"/>
+                  </w:pPr>
+                </w:p>
+              </w:tc>
+              <w:tc>
+                <w:tcPr>
+                  <w:tcW w:w="2195" w:type="dxa"/>
+                </w:tcPr>
+                <w:p>
+                  <w:pPr>
+                    <w:jc w:val="center"/>
+                  </w:pPr>
+                  <w:r>
+                    <w:t>False</w:t>
+                  </w:r>
+                </w:p>
+              </w:tc>
+            </w:tr>
+            <w:tr>
+              <w:tc>
+                <w:tcPr>
+                  <w:tcW w:w="2195" w:type="dxa"/>
+                </w:tcPr>
+                <w:p>
+                  <w:pPr>
+                    <w:jc w:val="center"/>
+                  </w:pPr>
+                </w:p>
+              </w:tc>
+              <w:tc>
+                <w:tcPr>
+                  <w:tcW w:w="2195" w:type="dxa"/>
+                </w:tcPr>
+                <w:p>
+                  <w:pPr>
+                    <w:jc w:val="center"/>
+                  </w:pPr>
+                  <w:r>
+                    <w:t>False</w:t>
+                  </w:r>
+                </w:p>
+              </w:tc>
+            </w:tr>
+            <w:tr>
+              <w:tc>
+                <w:tcPr>
+                  <w:tcW w:w="2195" w:type="dxa"/>
+                </w:tcPr>
+                <w:p>
+                  <w:pPr>
+                    <w:jc w:val="center"/>
+                  </w:pPr>
+                  <w:r>
+                    <w:t>BS Register Value</w:t>
+                  </w:r>
+                </w:p>
+              </w:tc>
+              <w:tc>
+                <w:tcPr>
+                  <w:tcW w:w="2195" w:type="dxa"/>
+                </w:tcPr>
+                <w:p>
+                  <w:pPr>
+                    <w:jc w:val="center"/>
+                  </w:pPr>
+                  <w:r>
+                    <w:t>Last 8 LS bits of the binary representation of the Value</w:t>
+                  </w:r>
+                </w:p>
+              </w:tc>
+            </w:tr>
+            <w:tr>
+              <w:tc>
+                <w:tcPr>
+                  <w:tcW w:w="2195" w:type="dxa"/>
+                </w:tcPr>
+                <w:p>
+                  <w:pPr>
+                    <w:jc w:val="center"/>
+                  </w:pPr>
+                  <w:r>
+                    <w:t>DIVA Register Value</w:t>
+                  </w:r>
+                </w:p>
+              </w:tc>
+              <w:tc>
+                <w:tcPr>
+                  <w:tcW w:w="2195" w:type="dxa"/>
+                </w:tcPr>
+                <w:p>
+                  <w:pPr>
+                    <w:jc w:val="center"/>
+                  </w:pPr>
+                  <w:r>
+                    <w:t>Last 3 LS bits of the binary representation of the Value</w:t>
+                  </w:r>
+                </w:p>
+              </w:tc>
+            </w:tr>
+            <w:tr>
+              <w:tc>
+                <w:tcPr>
+                  <w:tcW w:w="2195" w:type="dxa"/>
+                </w:tcPr>
+                <w:p>
+                  <w:pPr>
+                    <w:jc w:val="center"/>
+                  </w:pPr>
+                  <w:r>
+                    <w:lastRenderedPageBreak/>
+                    <w:t>FB Register Value</w:t>
+                  </w:r>
+                </w:p>
+              </w:tc>
+              <w:tc>
+                <w:tcPr>
+                  <w:tcW w:w="2195" w:type="dxa"/>
+                </w:tcPr>
+                <w:p>
+                  <w:pPr>
+                    <w:jc w:val="center"/>
+                  </w:pPr>
+                  <w:r>
+                    <w:t>True or False</w:t>
+                  </w:r>
+                </w:p>
+              </w:tc>
+            </w:tr>
+            <w:tr>
+              <w:tc>
+                <w:tcPr>
+                  <w:tcW w:w="2195" w:type="dxa"/>
+                </w:tcPr>
+                <w:p>
+                  <w:pPr>
+                    <w:jc w:val="center"/>
+                  </w:pPr>
+                  <w:r>
+                    <w:t>BS Register Value</w:t>
+                  </w:r>
+                </w:p>
+              </w:tc>
+              <w:tc>
+                <w:tcPr>
+                  <w:tcW w:w="2195" w:type="dxa"/>
+                </w:tcPr>
+                <w:p>
+                  <w:pPr>
+                    <w:jc w:val="center"/>
+                  </w:pPr>
+                  <w:r>
+                    <w:t xml:space="preserve">LS Bit 9 and LS Bit 10's binary representation of the value </w:t>
+                  </w:r>
+                </w:p>
+              </w:tc>
+            </w:tr>
+            <w:tr>
+              <w:tc>
+                <w:tcPr>
+                  <w:tcW w:w="2195" w:type="dxa"/>
+                </w:tcPr>
+                <w:p>
+                  <w:pPr>
+                    <w:jc w:val="center"/>
+                  </w:pPr>
+                </w:p>
+              </w:tc>
+              <w:tc>
+                <w:tcPr>
+                  <w:tcW w:w="2195" w:type="dxa"/>
+                </w:tcPr>
+                <w:p>
+                  <w:pPr>
+                    <w:jc w:val="center"/>
+                  </w:pPr>
+                  <w:r>
+                    <w:t>False</w:t>
+                  </w:r>
+                </w:p>
+              </w:tc>
+            </w:tr>
+            <w:tr>
+              <w:tc>
+                <w:tcPr>
+                  <w:tcW w:w="2195" w:type="dxa"/>
+                </w:tcPr>
+                <w:p>
+                  <w:pPr>
+                    <w:jc w:val="center"/>
+                  </w:pPr>
+                </w:p>
+              </w:tc>
+              <w:tc>
+                <w:tcPr>
+                  <w:tcW w:w="2195" w:type="dxa"/>
+                </w:tcPr>
+                <w:p>
+                  <w:pPr>
+                    <w:jc w:val="center"/>
+                  </w:pPr>
+                  <w:r>
+                    <w:t>False</w:t>
+                  </w:r>
+                </w:p>
+              </w:tc>
+            </w:tr>
+            <w:tr>
+              <w:tc>
+                <w:tcPr>
+                  <w:tcW w:w="2195" w:type="dxa"/>
+                </w:tcPr>
+                <w:p>
+                  <w:pPr>
+                    <w:jc w:val="center"/>
+                  </w:pPr>
+                </w:p>
+              </w:tc>
+              <w:tc>
+                <w:tcPr>
+                  <w:tcW w:w="2195" w:type="dxa"/>
+                </w:tcPr>
+                <w:p>
+                  <w:pPr>
+                    <w:jc w:val="center"/>
+                  </w:pPr>
+                  <w:r>
+                    <w:t>False</w:t>
+                  </w:r>
+                </w:p>
+              </w:tc>
+            </w:tr>
+            <w:tr>
+              <w:tc>
+                <w:tcPr>
+                  <w:tcW w:w="2195" w:type="dxa"/>
+                </w:tcPr>
+                <w:p>
+                  <w:pPr>
+                    <w:jc w:val="center"/>
+                  </w:pPr>
+                </w:p>
+              </w:tc>
+              <w:tc>
+                <w:tcPr>
+                  <w:tcW w:w="2195" w:type="dxa"/>
+                </w:tcPr>
+                <w:p>
+                  <w:pPr>
+                    <w:jc w:val="center"/>
+                  </w:pPr>
+                  <w:r>
+                    <w:t>True</w:t>
+                  </w:r>
+                </w:p>
+              </w:tc>
+            </w:tr>
+            <w:tr>
+              <w:tc>
+                <w:tcPr>
+                  <w:tcW w:w="2195" w:type="dxa"/>
+                </w:tcPr>
+                <w:p>
+                  <w:pPr>
+                    <w:jc w:val="center"/>
+                  </w:pPr>
+                </w:p>
+              </w:tc>
+              <w:tc>
+                <w:tcPr>
+                  <w:tcW w:w="2195" w:type="dxa"/>
+                </w:tcPr>
+                <w:p>
+                  <w:pPr>
+                    <w:jc w:val="center"/>
+                  </w:pPr>
+                  <w:r>
+                    <w:t>True</w:t>
+                  </w:r>
+                </w:p>
+              </w:tc>
+            </w:tr>
+            <w:tr>
+              <w:tc>
+                <w:tcPr>
+                  <w:tcW w:w="2195" w:type="dxa"/>
+                </w:tcPr>
+                <w:p>
+                  <w:pPr>
+                    <w:jc w:val="center"/>
+                  </w:pPr>
+                </w:p>
+              </w:tc>
+              <w:tc>
+                <w:tcPr>
+                  <w:tcW w:w="2195" w:type="dxa"/>
+                </w:tcPr>
+                <w:p>
+                  <w:pPr>
+                    <w:jc w:val="center"/>
+                  </w:pPr>
+                  <w:r>
+                    <w:t>False</w:t>
+                  </w:r>
+                </w:p>
+              </w:tc>
+            </w:tr>
+          </w:tbl>
+          <w:p>
+            <w:pPr>
+              <w:jc w:val="center"/>
+            </w:pPr>
+          </w:p>
+        </w:tc>
+      </w:tr>
+    </w:tbl>
+    <w:p/>
+    <w:p>
+      <w:pPr>
+        <w:rPr>
+          <w:b/>
+        </w:rPr>
+      </w:pPr>
+      <w:r>
+        <w:rPr>
+          <w:b/>
+        </w:rPr>
+        <w:t>Packet 4</w:t>
+      </w:r>
+      <w:r>
+        <w:rPr>
+          <w:b/>
+        </w:rPr>
+        <w:t xml:space="preserve"> Information:</w:t>
+      </w:r>
+      <w:r>
+        <w:rPr>
+          <w:b/>
+        </w:rPr>
+        <w:t xml:space="preserve"> Register 3</w:t>
+      </w:r>
+    </w:p>
+    <w:tbl>
+      <w:tblPr>
+        <w:tblStyle w:val="TableGrid"/>
+        <w:tblW w:w="0" w:type="auto"/>
+        <w:tblLook w:val="04A0"/>
+      </w:tblPr>
+      <w:tblGrid>
+        <w:gridCol w:w="4621"/>
+        <w:gridCol w:w="4621"/>
+      </w:tblGrid>
+      <w:tr>
+        <w:tc>
+          <w:tcPr>
+            <w:tcW w:w="4621" w:type="dxa"/>
+          </w:tcPr>
+          <w:p>
+            <w:pPr>
+              <w:jc w:val="center"/>
+            </w:pPr>
+            <w:r>
+              <w:t>Destination</w:t>
+            </w:r>
+          </w:p>
+        </w:tc>
+        <w:tc>
+          <w:tcPr>
+            <w:tcW w:w="4621" w:type="dxa"/>
+          </w:tcPr>
+          <w:p>
+            <w:pPr>
+              <w:jc w:val="center"/>
+            </w:pPr>
+            <w:r>
+              <w:t>Refer Page 1</w:t>
+            </w:r>
+          </w:p>
+        </w:tc>
+      </w:tr>
+      <w:tr>
+        <w:tc>
+          <w:tcPr>
+            <w:tcW w:w="4621" w:type="dxa"/>
+          </w:tcPr>
+          <w:p>
+            <w:pPr>
+              <w:jc w:val="center"/>
+            </w:pPr>
+            <w:r>
+              <w:t>Address</w:t>
+            </w:r>
+          </w:p>
+        </w:tc>
+        <w:tc>
+          <w:tcPr>
+            <w:tcW w:w="4621" w:type="dxa"/>
+          </w:tcPr>
+          <w:p>
+            <w:pPr>
+              <w:jc w:val="center"/>
+            </w:pPr>
+            <w:r>
+              <w:t>40</w:t>
+            </w:r>
+          </w:p>
+        </w:tc>
+      </w:tr>
+      <w:tr>
+        <w:tc>
+          <w:tcPr>
+            <w:tcW w:w="4621" w:type="dxa"/>
+          </w:tcPr>
+          <w:p>
+            <w:pPr>
+              <w:jc w:val="center"/>
+            </w:pPr>
+            <w:r>
+              <w:t>Data</w:t>
+            </w:r>
+          </w:p>
+        </w:tc>
+        <w:tc>
+          <w:tcPr>
+            <w:tcW w:w="4621" w:type="dxa"/>
+          </w:tcPr>
+          <w:p>
+            <w:pPr>
+              <w:jc w:val="center"/>
+            </w:pPr>
+          </w:p>
+          <w:tbl>
+            <w:tblPr>
+              <w:tblStyle w:val="TableGrid"/>
+              <w:tblW w:w="0" w:type="auto"/>
+              <w:tblLook w:val="04A0"/>
+            </w:tblPr>
+            <w:tblGrid>
+              <w:gridCol w:w="2195"/>
+              <w:gridCol w:w="2195"/>
+            </w:tblGrid>
+            <w:tr>
+              <w:tc>
+                <w:tcPr>
+                  <w:tcW w:w="2195" w:type="dxa"/>
+                </w:tcPr>
+                <w:p>
+                  <w:pPr>
+                    <w:jc w:val="center"/>
+                  </w:pPr>
+                  <w:r>
+                    <w:t>C1 Register Value</w:t>
+                  </w:r>
+                </w:p>
+              </w:tc>
+              <w:tc>
+                <w:tcPr>
+                  <w:tcW w:w="2195" w:type="dxa"/>
+                </w:tcPr>
+                <w:p>
+                  <w:pPr>
+                    <w:jc w:val="center"/>
+                  </w:pPr>
+                  <w:r>
+                    <w:t>True or False</w:t>
+                  </w:r>
+                </w:p>
+              </w:tc>
+            </w:tr>
+            <w:tr>
+              <w:tc>
+                <w:tcPr>
+                  <w:tcW w:w="2195" w:type="dxa"/>
+                </w:tcPr>
+                <w:p>
+                  <w:pPr>
+                    <w:jc w:val="center"/>
+                  </w:pPr>
+                  <w:r>
+                    <w:t>C2 Register Value</w:t>
+                  </w:r>
+                </w:p>
+              </w:tc>
+              <w:tc>
+                <w:tcPr>
+                  <w:tcW w:w="2195" w:type="dxa"/>
+                </w:tcPr>
+                <w:p>
+                  <w:pPr>
+                    <w:jc w:val="center"/>
+                  </w:pPr>
+                  <w:r>
+                    <w:t>True or False</w:t>
+                  </w:r>
+                </w:p>
+              </w:tc>
+            </w:tr>
+            <w:tr>
+              <w:tc>
+                <w:tcPr>
+                  <w:tcW w:w="2195" w:type="dxa"/>
+                </w:tcPr>
+                <w:p>
+                  <w:pPr>
+                    <w:jc w:val="center"/>
+                  </w:pPr>
+                  <w:r>
+                    <w:t>C3 Register Value</w:t>
+                  </w:r>
+                </w:p>
+              </w:tc>
+              <w:tc>
+                <w:tcPr>
+                  <w:tcW w:w="2195" w:type="dxa"/>
+                </w:tcPr>
+                <w:p>
+                  <w:pPr>
+                    <w:jc w:val="center"/>
+                  </w:pPr>
+                  <w:r>
+                    <w:t>True or False</w:t>
+                  </w:r>
+                </w:p>
+              </w:tc>
+            </w:tr>
+            <w:tr>
+              <w:tc>
+                <w:tcPr>
+                  <w:tcW w:w="2195" w:type="dxa"/>
+                </w:tcPr>
+                <w:p>
+                  <w:pPr>
+                    <w:jc w:val="center"/>
+                  </w:pPr>
+                  <w:r>
+                    <w:t>CDIV Register Value</w:t>
+                  </w:r>
+                </w:p>
+              </w:tc>
+              <w:tc>
+                <w:tcPr>
+                  <w:tcW w:w="2195" w:type="dxa"/>
+                </w:tcPr>
+                <w:p>
+                  <w:pPr>
+                    <w:jc w:val="center"/>
+                  </w:pPr>
+                  <w:r>
+                    <w:t>Last 12 LS bits of the binary representation of the Value</w:t>
+                  </w:r>
+                </w:p>
+              </w:tc>
+            </w:tr>
+            <w:tr>
+              <w:tc>
+                <w:tcPr>
+                  <w:tcW w:w="2195" w:type="dxa"/>
+                </w:tcPr>
+                <w:p>
+                  <w:pPr>
+                    <w:jc w:val="center"/>
+                  </w:pPr>
+                  <w:r>
+                    <w:t>CDM Register Value</w:t>
+                  </w:r>
+                </w:p>
+              </w:tc>
+              <w:tc>
+                <w:tcPr>
+                  <w:tcW w:w="2195" w:type="dxa"/>
+                </w:tcPr>
+                <w:p>
+                  <w:pPr>
+                    <w:jc w:val="center"/>
+                  </w:pPr>
+                  <w:r>
+                    <w:t>Last 2 LS bits of the binary representation of the Value</w:t>
+                  </w:r>
+                </w:p>
+              </w:tc>
+            </w:tr>
+            <w:tr>
+              <w:tc>
+                <w:tcPr>
+                  <w:tcW w:w="2195" w:type="dxa"/>
+                </w:tcPr>
+                <w:p>
+                  <w:pPr>
+                    <w:jc w:val="center"/>
+                  </w:pPr>
+                </w:p>
+              </w:tc>
+              <w:tc>
+                <w:tcPr>
+                  <w:tcW w:w="2195" w:type="dxa"/>
+                </w:tcPr>
+                <w:p>
+                  <w:pPr>
+                    <w:jc w:val="center"/>
+                  </w:pPr>
+                  <w:r>
+                    <w:t>False</w:t>
+                  </w:r>
+                </w:p>
+              </w:tc>
+            </w:tr>
+            <w:tr>
+              <w:tc>
+                <w:tcPr>
+                  <w:tcW w:w="2195" w:type="dxa"/>
+                </w:tcPr>
+                <w:p>
+                  <w:pPr>
+                    <w:jc w:val="center"/>
+                  </w:pPr>
+                </w:p>
+              </w:tc>
+              <w:tc>
+                <w:tcPr>
+                  <w:tcW w:w="2195" w:type="dxa"/>
+                </w:tcPr>
+                <w:p>
+                  <w:pPr>
+                    <w:jc w:val="center"/>
+                  </w:pPr>
+                  <w:r>
+                    <w:t>False</w:t>
+                  </w:r>
+                </w:p>
+              </w:tc>
+            </w:tr>
+            <w:tr>
+              <w:tc>
+                <w:tcPr>
+                  <w:tcW w:w="2195" w:type="dxa"/>
+                </w:tcPr>
+                <w:p>
+                  <w:pPr>
+                    <w:jc w:val="center"/>
+                  </w:pPr>
+                </w:p>
+              </w:tc>
+              <w:tc>
+                <w:tcPr>
+                  <w:tcW w:w="2195" w:type="dxa"/>
+                </w:tcPr>
+                <w:p>
+                  <w:pPr>
+                    <w:jc w:val="center"/>
+                  </w:pPr>
+                  <w:r>
+                    <w:t>False</w:t>
+                  </w:r>
+                </w:p>
+              </w:tc>
+            </w:tr>
+            <w:tr>
+              <w:tc>
+                <w:tcPr>
+                  <w:tcW w:w="2195" w:type="dxa"/>
+                </w:tcPr>
+                <w:p>
+                  <w:pPr>
+                    <w:jc w:val="center"/>
+                  </w:pPr>
+                </w:p>
+              </w:tc>
+              <w:tc>
+                <w:tcPr>
+                  <w:tcW w:w="2195" w:type="dxa"/>
+                </w:tcPr>
+                <w:p>
+                  <w:pPr>
+                    <w:jc w:val="center"/>
+                  </w:pPr>
+                  <w:r>
+                    <w:t>False</w:t>
+                  </w:r>
+                </w:p>
+              </w:tc>
+            </w:tr>
+            <w:tr>
+              <w:tc>
+                <w:tcPr>
+                  <w:tcW w:w="2195" w:type="dxa"/>
+                </w:tcPr>
+                <w:p>
+                  <w:pPr>
+                    <w:jc w:val="center"/>
+                  </w:pPr>
+                </w:p>
+              </w:tc>
+              <w:tc>
+                <w:tcPr>
+                  <w:tcW w:w="2195" w:type="dxa"/>
+                </w:tcPr>
+                <w:p>
+                  <w:pPr>
+                    <w:jc w:val="center"/>
+                  </w:pPr>
+                  <w:r>
+                    <w:t>False</w:t>
+                  </w:r>
+                </w:p>
+              </w:tc>
+            </w:tr>
+            <w:tr>
+              <w:tc>
+                <w:tcPr>
+                  <w:tcW w:w="2195" w:type="dxa"/>
+                </w:tcPr>
+                <w:p>
+                  <w:pPr>
+                    <w:jc w:val="center"/>
+                  </w:pPr>
+                </w:p>
+              </w:tc>
+              <w:tc>
+                <w:tcPr>
+                  <w:tcW w:w="2195" w:type="dxa"/>
+                </w:tcPr>
+                <w:p>
+                  <w:pPr>
+                    <w:jc w:val="center"/>
+                  </w:pPr>
+                  <w:r>
+                    <w:t>False</w:t>
+                  </w:r>
+                </w:p>
+              </w:tc>
+            </w:tr>
+            <w:tr>
+              <w:tc>
+                <w:tcPr>
+                  <w:tcW w:w="2195" w:type="dxa"/>
+                </w:tcPr>
+                <w:p>
+                  <w:pPr>
+                    <w:jc w:val="center"/>
+                  </w:pPr>
+                </w:p>
+              </w:tc>
+              <w:tc>
+                <w:tcPr>
+                  <w:tcW w:w="2195" w:type="dxa"/>
+                </w:tcPr>
+                <w:p>
+                  <w:pPr>
+                    <w:jc w:val="center"/>
+                  </w:pPr>
+                  <w:r>
+                    <w:t>False</w:t>
+                  </w:r>
+                </w:p>
+              </w:tc>
+            </w:tr>
+            <w:tr>
+              <w:tc>
+                <w:tcPr>
+                  <w:tcW w:w="2195" w:type="dxa"/>
+                </w:tcPr>
+                <w:p>
+                  <w:pPr>
+                    <w:jc w:val="center"/>
+                  </w:pPr>
+                  <w:r>
+                    <w:t>RETUNE Register Value</w:t>
+                  </w:r>
+                </w:p>
+              </w:tc>
+              <w:tc>
+                <w:tcPr>
+                  <w:tcW w:w="2195" w:type="dxa"/>
+                </w:tcPr>
+                <w:p>
+                  <w:pPr>
+                    <w:jc w:val="center"/>
+                  </w:pPr>
+                  <w:r>
+                    <w:t>True or False</w:t>
+                  </w:r>
+                </w:p>
+              </w:tc>
+            </w:tr>
+            <w:tr>
+              <w:tc>
+                <w:tcPr>
+                  <w:tcW w:w="2195" w:type="dxa"/>
+                </w:tcPr>
+                <w:p>
+                  <w:pPr>
+                    <w:jc w:val="center"/>
+                  </w:pPr>
+                  <w:r>
+                    <w:t>VAS_SHDN Register Value</w:t>
+                  </w:r>
+                </w:p>
+              </w:tc>
+              <w:tc>
+                <w:tcPr>
+                  <w:tcW w:w="2195" w:type="dxa"/>
+                </w:tcPr>
+                <w:p>
+                  <w:pPr>
+                    <w:jc w:val="center"/>
+                  </w:pPr>
+                  <w:r>
+                    <w:t>True or False</w:t>
+                  </w:r>
+                </w:p>
+              </w:tc>
+            </w:tr>
+            <w:tr>
+              <w:tc>
+                <w:tcPr>
+                  <w:tcW w:w="2195" w:type="dxa"/>
+                </w:tcPr>
+                <w:p>
+                  <w:pPr>
+                    <w:jc w:val="center"/>
+                  </w:pPr>
+                  <w:r>
+                    <w:t>VCO Register Value</w:t>
+                  </w:r>
+                </w:p>
+              </w:tc>
+              <w:tc>
+                <w:tcPr>
+                  <w:tcW w:w="2195" w:type="dxa"/>
+                </w:tcPr>
+                <w:p>
+                  <w:pPr>
+                    <w:jc w:val="center"/>
+                  </w:pPr>
+                  <w:r>
+                    <w:t>Last 6 LS bits of the binary representation of the Value</w:t>
+                  </w:r>
+                </w:p>
+              </w:tc>
+            </w:tr>
+          </w:tbl>
+          <w:p>
+            <w:pPr>
+              <w:jc w:val="center"/>
+            </w:pPr>
+          </w:p>
+        </w:tc>
+      </w:tr>
+    </w:tbl>
+    <w:p/>
+    <w:p/>
+    <w:p>
+      <w:pPr>
+        <w:rPr>
+          <w:b/>
+        </w:rPr>
+      </w:pPr>
+      <w:r>
+        <w:rPr>
+          <w:b/>
+        </w:rPr>
+        <w:t>Packet 5</w:t>
+      </w:r>
+      <w:r>
+        <w:rPr>
+          <w:b/>
+        </w:rPr>
+        <w:t xml:space="preserve"> Information:</w:t>
+      </w:r>
+      <w:r>
+        <w:rPr>
+          <w:b/>
+        </w:rPr>
+        <w:t xml:space="preserve"> Register 2</w:t>
+      </w:r>
+    </w:p>
+    <w:tbl>
+      <w:tblPr>
+        <w:tblStyle w:val="TableGrid"/>
+        <w:tblW w:w="0" w:type="auto"/>
+        <w:tblLook w:val="04A0"/>
+      </w:tblPr>
+      <w:tblGrid>
+        <w:gridCol w:w="4621"/>
+        <w:gridCol w:w="4621"/>
+      </w:tblGrid>
+      <w:tr>
+        <w:tc>
+          <w:tcPr>
+            <w:tcW w:w="4621" w:type="dxa"/>
+          </w:tcPr>
+          <w:p>
+            <w:pPr>
+              <w:jc w:val="center"/>
+            </w:pPr>
+            <w:r>
+              <w:t>Destination</w:t>
+            </w:r>
+          </w:p>
+        </w:tc>
+        <w:tc>
+          <w:tcPr>
+            <w:tcW w:w="4621" w:type="dxa"/>
+          </w:tcPr>
+          <w:p>
+            <w:pPr>
+              <w:jc w:val="center"/>
+            </w:pPr>
+            <w:r>
+              <w:t>Refer Page 1</w:t>
+            </w:r>
+          </w:p>
+        </w:tc>
+      </w:tr>
+      <w:tr>
+        <w:tc>
+          <w:tcPr>
+            <w:tcW w:w="4621" w:type="dxa"/>
+          </w:tcPr>
+          <w:p>
+            <w:pPr>
+              <w:jc w:val="center"/>
+            </w:pPr>
+            <w:r>
+              <w:t>Address</w:t>
+            </w:r>
+          </w:p>
+        </w:tc>
+        <w:tc>
+          <w:tcPr>
+            <w:tcW w:w="4621" w:type="dxa"/>
+          </w:tcPr>
+          <w:p>
+            <w:pPr>
+              <w:jc w:val="center"/>
+            </w:pPr>
+            <w:r>
+              <w:t>40</w:t>
+            </w:r>
+          </w:p>
+        </w:tc>
+      </w:tr>
+      <w:tr>
+        <w:tc>
+          <w:tcPr>
+            <w:tcW w:w="4621" w:type="dxa"/>
+          </w:tcPr>
+          <w:p>
+            <w:pPr>
+              <w:jc w:val="center"/>
+            </w:pPr>
+            <w:r>
+              <w:t>Data</w:t>
+            </w:r>
+          </w:p>
+        </w:tc>
+        <w:tc>
+          <w:tcPr>
+            <w:tcW w:w="4621" w:type="dxa"/>
+          </w:tcPr>
+          <w:p>
+            <w:pPr>
+              <w:jc w:val="center"/>
+            </w:pPr>
+          </w:p>
+          <w:tbl>
+            <w:tblPr>
+              <w:tblStyle w:val="TableGrid"/>
+              <w:tblW w:w="0" w:type="auto"/>
+              <w:tblLook w:val="04A0"/>
+            </w:tblPr>
+            <w:tblGrid>
+              <w:gridCol w:w="2195"/>
+              <w:gridCol w:w="2195"/>
+            </w:tblGrid>
+            <w:tr>
+              <w:tc>
+                <w:tcPr>
+                  <w:tcW w:w="2195" w:type="dxa"/>
+                </w:tcPr>
+                <w:p>
+                  <w:pPr>
+                    <w:jc w:val="center"/>
+                  </w:pPr>
+                  <w:r>
+                    <w:t>C1 Register Value</w:t>
+                  </w:r>
+                </w:p>
+              </w:tc>
+              <w:tc>
+                <w:tcPr>
+                  <w:tcW w:w="2195" w:type="dxa"/>
+                </w:tcPr>
+                <w:p>
+                  <w:pPr>
+                    <w:jc w:val="center"/>
+                  </w:pPr>
+                  <w:r>
+                    <w:t>True or False</w:t>
+                  </w:r>
+                </w:p>
+              </w:tc>
+            </w:tr>
+            <w:tr>
+              <w:tc>
+                <w:tcPr>
+                  <w:tcW w:w="2195" w:type="dxa"/>
+                </w:tcPr>
+                <w:p>
+                  <w:pPr>
+                    <w:jc w:val="center"/>
+                  </w:pPr>
+                  <w:r>
+                    <w:t>C2 Register Value</w:t>
+                  </w:r>
+                </w:p>
+              </w:tc>
+              <w:tc>
+                <w:tcPr>
+                  <w:tcW w:w="2195" w:type="dxa"/>
+                </w:tcPr>
+                <w:p>
+                  <w:pPr>
+                    <w:jc w:val="center"/>
+                  </w:pPr>
+                  <w:r>
+                    <w:t>True or False</w:t>
+                  </w:r>
+                </w:p>
+              </w:tc>
+            </w:tr>
+            <w:tr>
+              <w:tc>
+                <w:tcPr>
+                  <w:tcW w:w="2195" w:type="dxa"/>
+                </w:tcPr>
+                <w:p>
+                  <w:pPr>
+                    <w:jc w:val="center"/>
+                  </w:pPr>
+                  <w:r>
+                    <w:lastRenderedPageBreak/>
+                    <w:t>C3 Register Value</w:t>
+                  </w:r>
+                </w:p>
+              </w:tc>
+              <w:tc>
+                <w:tcPr>
+                  <w:tcW w:w="2195" w:type="dxa"/>
+                </w:tcPr>
+                <w:p>
+                  <w:pPr>
+                    <w:jc w:val="center"/>
+                  </w:pPr>
+                  <w:r>
+                    <w:t>True or False</w:t>
+                  </w:r>
+                </w:p>
+              </w:tc>
+            </w:tr>
+            <w:tr>
+              <w:tc>
+                <w:tcPr>
+                  <w:tcW w:w="2195" w:type="dxa"/>
+                </w:tcPr>
+                <w:p>
+                  <w:pPr>
+                    <w:jc w:val="center"/>
+                  </w:pPr>
+                  <w:r>
+                    <w:t>RST Register Value</w:t>
+                  </w:r>
+                </w:p>
+              </w:tc>
+              <w:tc>
+                <w:tcPr>
+                  <w:tcW w:w="2195" w:type="dxa"/>
+                </w:tcPr>
+                <w:p>
+                  <w:pPr>
+                    <w:jc w:val="center"/>
+                  </w:pPr>
+                  <w:r>
+                    <w:t>True or False</w:t>
+                  </w:r>
+                </w:p>
+              </w:tc>
+            </w:tr>
+            <w:tr>
+              <w:tc>
+                <w:tcPr>
+                  <w:tcW w:w="2195" w:type="dxa"/>
+                </w:tcPr>
+                <w:p>
+                  <w:pPr>
+                    <w:jc w:val="center"/>
+                  </w:pPr>
+                  <w:r>
+                    <w:t>TRI Register Value</w:t>
+                  </w:r>
+                </w:p>
+              </w:tc>
+              <w:tc>
+                <w:tcPr>
+                  <w:tcW w:w="2195" w:type="dxa"/>
+                </w:tcPr>
+                <w:p>
+                  <w:pPr>
+                    <w:tabs>
+                      <w:tab w:val="left" w:pos="363"/>
+                      <w:tab w:val="center" w:pos="989"/>
+                    </w:tabs>
+                  </w:pPr>
+                  <w:r>
+                    <w:tab/>
+                  </w:r>
+                  <w:r>
+                    <w:tab/>
+                    <w:t>True or False</w:t>
+                  </w:r>
+                </w:p>
+              </w:tc>
+            </w:tr>
+            <w:tr>
+              <w:tc>
+                <w:tcPr>
+                  <w:tcW w:w="2195" w:type="dxa"/>
+                </w:tcPr>
+                <w:p>
+                  <w:pPr>
+                    <w:jc w:val="center"/>
+                  </w:pPr>
+                  <w:r>
+                    <w:t>SHDN Register Value</w:t>
+                  </w:r>
+                </w:p>
+              </w:tc>
+              <w:tc>
+                <w:tcPr>
+                  <w:tcW w:w="2195" w:type="dxa"/>
+                </w:tcPr>
+                <w:p>
+                  <w:pPr>
+                    <w:jc w:val="center"/>
+                  </w:pPr>
+                  <w:r>
+                    <w:t>True or False</w:t>
+                  </w:r>
+                </w:p>
+              </w:tc>
+            </w:tr>
+            <w:tr>
+              <w:tc>
+                <w:tcPr>
+                  <w:tcW w:w="2195" w:type="dxa"/>
+                </w:tcPr>
+                <w:p>
+                  <w:pPr>
+                    <w:jc w:val="center"/>
+                  </w:pPr>
+                  <w:r>
+                    <w:t>PDP Register Value</w:t>
+                  </w:r>
+                </w:p>
+              </w:tc>
+              <w:tc>
+                <w:tcPr>
+                  <w:tcW w:w="2195" w:type="dxa"/>
+                </w:tcPr>
+                <w:p>
+                  <w:pPr>
+                    <w:tabs>
+                      <w:tab w:val="left" w:pos="363"/>
+                      <w:tab w:val="center" w:pos="989"/>
+                    </w:tabs>
+                  </w:pPr>
+                  <w:r>
+                    <w:tab/>
+                  </w:r>
+                  <w:r>
+                    <w:tab/>
+                    <w:t>True or False</w:t>
+                  </w:r>
+                </w:p>
+              </w:tc>
+            </w:tr>
+            <w:tr>
+              <w:tc>
+                <w:tcPr>
+                  <w:tcW w:w="2195" w:type="dxa"/>
+                </w:tcPr>
+                <w:p>
+                  <w:pPr>
+                    <w:jc w:val="center"/>
+                  </w:pPr>
+                  <w:r>
+                    <w:t>LDP Register Value</w:t>
+                  </w:r>
+                </w:p>
+              </w:tc>
+              <w:tc>
+                <w:tcPr>
+                  <w:tcW w:w="2195" w:type="dxa"/>
+                </w:tcPr>
+                <w:p>
+                  <w:pPr>
+                    <w:jc w:val="center"/>
+                  </w:pPr>
+                  <w:r>
+                    <w:t>True or False</w:t>
+                  </w:r>
+                </w:p>
+              </w:tc>
+            </w:tr>
+            <w:tr>
+              <w:tc>
+                <w:tcPr>
+                  <w:tcW w:w="2195" w:type="dxa"/>
+                </w:tcPr>
+                <w:p>
+                  <w:pPr>
+                    <w:jc w:val="center"/>
+                  </w:pPr>
+                  <w:r>
+                    <w:t>LDF Register Value</w:t>
+                  </w:r>
+                </w:p>
+              </w:tc>
+              <w:tc>
+                <w:tcPr>
+                  <w:tcW w:w="2195" w:type="dxa"/>
+                </w:tcPr>
+                <w:p>
+                  <w:pPr>
+                    <w:tabs>
+                      <w:tab w:val="left" w:pos="363"/>
+                      <w:tab w:val="center" w:pos="989"/>
+                    </w:tabs>
+                  </w:pPr>
+                  <w:r>
+                    <w:tab/>
+                  </w:r>
+                  <w:r>
+                    <w:tab/>
+                    <w:t>True or False</w:t>
+                  </w:r>
+                </w:p>
+              </w:tc>
+            </w:tr>
+            <w:tr>
+              <w:tc>
+                <w:tcPr>
+                  <w:tcW w:w="2195" w:type="dxa"/>
+                </w:tcPr>
+                <w:p>
+                  <w:pPr>
+                    <w:jc w:val="center"/>
+                  </w:pPr>
+                  <w:r>
+                    <w:t>CP Register Value</w:t>
+                  </w:r>
+                </w:p>
+              </w:tc>
+              <w:tc>
+                <w:tcPr>
+                  <w:tcW w:w="2195" w:type="dxa"/>
+                </w:tcPr>
+                <w:p>
+                  <w:pPr>
+                    <w:jc w:val="center"/>
+                  </w:pPr>
+                  <w:r>
+                    <w:t>Last 4 LS bits of the binary representation of the Value</w:t>
+                  </w:r>
+                </w:p>
+              </w:tc>
+            </w:tr>
+            <w:tr>
+              <w:tc>
+                <w:tcPr>
+                  <w:tcW w:w="2195" w:type="dxa"/>
+                </w:tcPr>
+                <w:p>
+                  <w:pPr>
+                    <w:jc w:val="center"/>
+                  </w:pPr>
+                  <w:r>
+                    <w:t>REG4DB Register Value</w:t>
+                  </w:r>
+                </w:p>
+              </w:tc>
+              <w:tc>
+                <w:tcPr>
+                  <w:tcW w:w="2195" w:type="dxa"/>
+                </w:tcPr>
+                <w:p>
+                  <w:pPr>
+                    <w:tabs>
+                      <w:tab w:val="left" w:pos="363"/>
+                      <w:tab w:val="center" w:pos="989"/>
+                    </w:tabs>
+                  </w:pPr>
+                  <w:r>
+                    <w:tab/>
+                  </w:r>
+                  <w:r>
+                    <w:tab/>
+                    <w:t>True or False</w:t>
+                  </w:r>
+                </w:p>
+              </w:tc>
+            </w:tr>
+            <w:tr>
+              <w:tc>
+                <w:tcPr>
+                  <w:tcW w:w="2195" w:type="dxa"/>
+                </w:tcPr>
+                <w:p>
+                  <w:pPr>
+                    <w:jc w:val="center"/>
+                  </w:pPr>
+                  <w:r>
+                    <w:t>R Register Value</w:t>
+                  </w:r>
+                </w:p>
+              </w:tc>
+              <w:tc>
+                <w:tcPr>
+                  <w:tcW w:w="2195" w:type="dxa"/>
+                </w:tcPr>
+                <w:p>
+                  <w:pPr>
+                    <w:jc w:val="center"/>
+                  </w:pPr>
+                  <w:r>
+                    <w:t>Last 10 LS bits of the binary representation of the Value</w:t>
+                  </w:r>
+                </w:p>
+              </w:tc>
+            </w:tr>
+            <w:tr>
+              <w:tc>
+                <w:tcPr>
+                  <w:tcW w:w="2195" w:type="dxa"/>
+                </w:tcPr>
+                <w:p>
+                  <w:pPr>
+                    <w:jc w:val="center"/>
+                  </w:pPr>
+                  <w:r>
+                    <w:t>RDIV2 Register Value</w:t>
+                  </w:r>
+                </w:p>
+              </w:tc>
+              <w:tc>
+                <w:tcPr>
+                  <w:tcW w:w="2195" w:type="dxa"/>
+                </w:tcPr>
+                <w:p>
+                  <w:pPr>
+                    <w:tabs>
+                      <w:tab w:val="left" w:pos="363"/>
+                      <w:tab w:val="center" w:pos="989"/>
+                    </w:tabs>
+                  </w:pPr>
+                  <w:r>
+                    <w:tab/>
+                  </w:r>
+                  <w:r>
+                    <w:tab/>
+                    <w:t>True or False</w:t>
+                  </w:r>
+                </w:p>
+              </w:tc>
+            </w:tr>
+            <w:tr>
+              <w:tc>
+                <w:tcPr>
+                  <w:tcW w:w="2195" w:type="dxa"/>
+                </w:tcPr>
+                <w:p>
+                  <w:pPr>
+                    <w:jc w:val="center"/>
+                  </w:pPr>
+                  <w:r>
+                    <w:t>DBR Register Value</w:t>
+                  </w:r>
+                </w:p>
+              </w:tc>
+              <w:tc>
+                <w:tcPr>
+                  <w:tcW w:w="2195" w:type="dxa"/>
+                </w:tcPr>
+                <w:p>
+                  <w:pPr>
+                    <w:tabs>
+                      <w:tab w:val="left" w:pos="363"/>
+                      <w:tab w:val="center" w:pos="989"/>
+                    </w:tabs>
+                  </w:pPr>
+                  <w:r>
+                    <w:tab/>
+                  </w:r>
+                  <w:r>
+                    <w:tab/>
+                    <w:t>True or False</w:t>
+                  </w:r>
+                </w:p>
+              </w:tc>
+            </w:tr>
+            <w:tr>
+              <w:tc>
+                <w:tcPr>
+                  <w:tcW w:w="2195" w:type="dxa"/>
+                </w:tcPr>
+                <w:p>
+                  <w:pPr>
+                    <w:jc w:val="center"/>
+                  </w:pPr>
+                  <w:r>
+                    <w:t>MUX Register Value</w:t>
+                  </w:r>
+                </w:p>
+              </w:tc>
+              <w:tc>
+                <w:tcPr>
+                  <w:tcW w:w="2195" w:type="dxa"/>
+                </w:tcPr>
+                <w:p>
+                  <w:pPr>
+                    <w:jc w:val="center"/>
+                  </w:pPr>
+                  <w:r>
+                    <w:t>Last 3 LS bits of the binary representation of the Value</w:t>
+                  </w:r>
+                </w:p>
+              </w:tc>
+            </w:tr>
+            <w:tr>
+              <w:tc>
+                <w:tcPr>
+                  <w:tcW w:w="2195" w:type="dxa"/>
+                </w:tcPr>
+                <w:p>
+                  <w:pPr>
+                    <w:jc w:val="center"/>
+                  </w:pPr>
+                  <w:r>
+                    <w:t>SDN Register Value</w:t>
+                  </w:r>
+                </w:p>
+              </w:tc>
+              <w:tc>
+                <w:tcPr>
+                  <w:tcW w:w="2195" w:type="dxa"/>
+                </w:tcPr>
+                <w:p>
+                  <w:pPr>
+                    <w:jc w:val="center"/>
+                  </w:pPr>
+                  <w:r>
+                    <w:t>Last 2 LS bits of the binary representation of the Value</w:t>
+                  </w:r>
+                </w:p>
+              </w:tc>
+            </w:tr>
+            <w:tr>
+              <w:tc>
+                <w:tcPr>
+                  <w:tcW w:w="2195" w:type="dxa"/>
+                </w:tcPr>
+                <w:p>
+                  <w:pPr>
+                    <w:jc w:val="center"/>
+                  </w:pPr>
+                  <w:r>
+                    <w:t>LDS Register Value</w:t>
+                  </w:r>
+                </w:p>
+              </w:tc>
+              <w:tc>
+                <w:tcPr>
+                  <w:tcW w:w="2195" w:type="dxa"/>
+                </w:tcPr>
+                <w:p>
+                  <w:pPr>
+                    <w:tabs>
+                      <w:tab w:val="left" w:pos="363"/>
+                      <w:tab w:val="center" w:pos="989"/>
+                    </w:tabs>
+                  </w:pPr>
+                  <w:r>
+                    <w:tab/>
+                  </w:r>
+                  <w:r>
+                    <w:tab/>
+                    <w:t>True or False</w:t>
+                  </w:r>
+                </w:p>
+              </w:tc>
+            </w:tr>
+          </w:tbl>
+          <w:p>
+            <w:pPr>
+              <w:jc w:val="center"/>
+            </w:pPr>
+          </w:p>
+        </w:tc>
+      </w:tr>
+    </w:tbl>
+    <w:p/>
+    <w:p>
+      <w:pPr>
+        <w:rPr>
+          <w:b/>
+        </w:rPr>
+      </w:pPr>
+      <w:r>
+        <w:rPr>
+          <w:b/>
+        </w:rPr>
+        <w:t>Packet 6</w:t>
+      </w:r>
+      <w:r>
+        <w:rPr>
+          <w:b/>
+        </w:rPr>
+        <w:t xml:space="preserve"> Information:</w:t>
+      </w:r>
+      <w:r>
+        <w:rPr>
+          <w:b/>
+        </w:rPr>
+        <w:t xml:space="preserve"> Register 1</w:t>
+      </w:r>
+    </w:p>
+    <w:tbl>
+      <w:tblPr>
+        <w:tblStyle w:val="TableGrid"/>
+        <w:tblW w:w="0" w:type="auto"/>
+        <w:tblLook w:val="04A0"/>
+      </w:tblPr>
+      <w:tblGrid>
+        <w:gridCol w:w="4621"/>
+        <w:gridCol w:w="4621"/>
+      </w:tblGrid>
+      <w:tr>
+        <w:tc>
+          <w:tcPr>
+            <w:tcW w:w="4621" w:type="dxa"/>
+          </w:tcPr>
+          <w:p>
+            <w:pPr>
+              <w:jc w:val="center"/>
+            </w:pPr>
+            <w:r>
+              <w:t>Destination</w:t>
+            </w:r>
+          </w:p>
+        </w:tc>
+        <w:tc>
+          <w:tcPr>
+            <w:tcW w:w="4621" w:type="dxa"/>
+          </w:tcPr>
+          <w:p>
+            <w:pPr>
+              <w:jc w:val="center"/>
+            </w:pPr>
+            <w:r>
+              <w:t>Refer Page 1</w:t>
+            </w:r>
+          </w:p>
+        </w:tc>
+      </w:tr>
+      <w:tr>
+        <w:tc>
+          <w:tcPr>
+            <w:tcW w:w="4621" w:type="dxa"/>
+          </w:tcPr>
+          <w:p>
+            <w:pPr>
+              <w:jc w:val="center"/>
+            </w:pPr>
+            <w:r>
+              <w:t>Address</w:t>
+            </w:r>
+          </w:p>
+        </w:tc>
+        <w:tc>
+          <w:tcPr>
+            <w:tcW w:w="4621" w:type="dxa"/>
+          </w:tcPr>
+          <w:p>
+            <w:pPr>
+              <w:jc w:val="center"/>
+            </w:pPr>
+            <w:r>
+              <w:t>40</w:t>
+            </w:r>
+          </w:p>
+        </w:tc>
+      </w:tr>
+      <w:tr>
+        <w:tc>
+          <w:tcPr>
+            <w:tcW w:w="4621" w:type="dxa"/>
+          </w:tcPr>
+          <w:p>
+            <w:pPr>
+              <w:jc w:val="center"/>
+            </w:pPr>
+            <w:r>
+              <w:t>Data</w:t>
+            </w:r>
+          </w:p>
+        </w:tc>
+        <w:tc>
+          <w:tcPr>
+            <w:tcW w:w="4621" w:type="dxa"/>
+          </w:tcPr>
+          <w:p>
+            <w:pPr>
+              <w:jc w:val="center"/>
+            </w:pPr>
+          </w:p>
+          <w:tbl>
+            <w:tblPr>
+              <w:tblStyle w:val="TableGrid"/>
+              <w:tblW w:w="0" w:type="auto"/>
+              <w:tblLook w:val="04A0"/>
+            </w:tblPr>
+            <w:tblGrid>
+              <w:gridCol w:w="2195"/>
+              <w:gridCol w:w="2195"/>
+            </w:tblGrid>
+            <w:tr>
+              <w:tc>
+                <w:tcPr>
+                  <w:tcW w:w="2195" w:type="dxa"/>
+                </w:tcPr>
+                <w:p>
+                  <w:pPr>
+                    <w:jc w:val="center"/>
+                  </w:pPr>
+                  <w:r>
+                    <w:t>C1 Register Value</w:t>
+                  </w:r>
+                </w:p>
+              </w:tc>
+              <w:tc>
+                <w:tcPr>
+                  <w:tcW w:w="2195" w:type="dxa"/>
+                </w:tcPr>
+                <w:p>
+                  <w:pPr>
+                    <w:jc w:val="center"/>
+                  </w:pPr>
+                  <w:r>
+                    <w:t>True or False</w:t>
+                  </w:r>
+                </w:p>
+              </w:tc>
+            </w:tr>
+            <w:tr>
+              <w:tc>
+                <w:tcPr>
+                  <w:tcW w:w="2195" w:type="dxa"/>
+                </w:tcPr>
+                <w:p>
+                  <w:pPr>
+                    <w:jc w:val="center"/>
+                  </w:pPr>
+                  <w:r>
+                    <w:t>C2 Register Value</w:t>
+                  </w:r>
+                </w:p>
+              </w:tc>
+              <w:tc>
+                <w:tcPr>
+                  <w:tcW w:w="2195" w:type="dxa"/>
+                </w:tcPr>
+                <w:p>
+                  <w:pPr>
+                    <w:jc w:val="center"/>
+                  </w:pPr>
+                  <w:r>
+                    <w:t>True or False</w:t>
+                  </w:r>
+                </w:p>
+              </w:tc>
+            </w:tr>
+            <w:tr>
+              <w:tc>
+                <w:tcPr>
+                  <w:tcW w:w="2195" w:type="dxa"/>
+                </w:tcPr>
+                <w:p>
+                  <w:pPr>
+                    <w:jc w:val="center"/>
+                  </w:pPr>
+                  <w:r>
+                    <w:t>C3 Register Value</w:t>
+                  </w:r>
+                </w:p>
+              </w:tc>
+              <w:tc>
+                <w:tcPr>
+                  <w:tcW w:w="2195" w:type="dxa"/>
+                </w:tcPr>
+                <w:p>
+                  <w:pPr>
+                    <w:jc w:val="center"/>
+                  </w:pPr>
+                  <w:r>
+                    <w:t>True or False</w:t>
+                  </w:r>
+                </w:p>
+              </w:tc>
+            </w:tr>
+            <w:tr>
+              <w:tc>
+                <w:tcPr>
+                  <w:tcW w:w="2195" w:type="dxa"/>
+                </w:tcPr>
+                <w:p>
+                  <w:pPr>
+                    <w:jc w:val="center"/>
+                  </w:pPr>
+                  <w:r>
+                    <w:t>MOD Register Value</w:t>
+                  </w:r>
+                </w:p>
+              </w:tc>
+              <w:tc>
+                <w:tcPr>
+                  <w:tcW w:w="2195" w:type="dxa"/>
+                </w:tcPr>
+                <w:p>
+                  <w:pPr>
+                    <w:jc w:val="center"/>
+                  </w:pPr>
+                  <w:r>
+                    <w:t xml:space="preserve">Last </w:t>
+                  </w:r>
+                  <w:r>
+                    <w:t>1</w:t>
+                  </w:r>
+                  <w:r>
+                    <w:t>2 LS bits of the binary representation of the Value</w:t>
+                  </w:r>
+                </w:p>
+              </w:tc>
+            </w:tr>
+            <w:tr>
+              <w:tc>
+                <w:tcPr>
+                  <w:tcW w:w="2195" w:type="dxa"/>
+                </w:tcPr>
+                <w:p>
+                  <w:pPr>
+                    <w:jc w:val="center"/>
+                  </w:pPr>
+                  <w:r>
+                    <w:t>PHASE</w:t>
+                  </w:r>
+                  <w:r>
+                    <w:t xml:space="preserve"> Register Value</w:t>
+                  </w:r>
+                </w:p>
+              </w:tc>
+              <w:tc>
+                <w:tcPr>
+                  <w:tcW w:w="2195" w:type="dxa"/>
+                </w:tcPr>
+                <w:p>
+                  <w:pPr>
+                    <w:jc w:val="center"/>
+                  </w:pPr>
+                  <w:r>
+                    <w:t>Last 12 LS bits of the binary representation of the Value</w:t>
+                  </w:r>
+                </w:p>
+              </w:tc>
+            </w:tr>
+            <w:tr>
+              <w:tc>
+                <w:tcPr>
+                  <w:tcW w:w="2195" w:type="dxa"/>
+                </w:tcPr>
+                <w:p>
+                  <w:pPr>
+                    <w:jc w:val="center"/>
+                  </w:pPr>
+                  <w:r>
+                    <w:t>CPT</w:t>
+                  </w:r>
+                  <w:r>
+                    <w:t xml:space="preserve"> Register Value</w:t>
+                  </w:r>
+                </w:p>
+              </w:tc>
+              <w:tc>
+                <w:tcPr>
+                  <w:tcW w:w="2195" w:type="dxa"/>
+                </w:tcPr>
+                <w:p>
+                  <w:pPr>
+                    <w:jc w:val="center"/>
+                  </w:pPr>
+                  <w:r>
+                    <w:t>Last 2 LS bits of the binary representation of the Value</w:t>
+                  </w:r>
+                </w:p>
+              </w:tc>
+            </w:tr>
+            <w:tr>
+              <w:tc>
+                <w:tcPr>
+                  <w:tcW w:w="2195" w:type="dxa"/>
+                </w:tcPr>
+                <w:p>
+                  <w:pPr>
+                    <w:jc w:val="center"/>
+                  </w:pPr>
+                  <w:r>
+                    <w:t>CPL</w:t>
+                  </w:r>
+                  <w:r>
+                    <w:t xml:space="preserve"> Register Value</w:t>
+                  </w:r>
+                </w:p>
+              </w:tc>
+              <w:tc>
+                <w:tcPr>
+                  <w:tcW w:w="2195" w:type="dxa"/>
+                </w:tcPr>
+                <w:p>
+                  <w:pPr>
+                    <w:jc w:val="center"/>
+                  </w:pPr>
+                  <w:r>
+                    <w:t>Last 2 LS bits of the binary representation of the Value</w:t>
+                  </w:r>
+                </w:p>
+              </w:tc>
+            </w:tr>
+            <w:tr>
+              <w:tc>
+                <w:tcPr>
+                  <w:tcW w:w="2195" w:type="dxa"/>
+                </w:tcPr>
+                <w:p>
+                  <w:pPr>
+                    <w:jc w:val="center"/>
+                  </w:pPr>
+                  <w:r>
+                    <w:t>CPOC Register Value</w:t>
+                  </w:r>
+                </w:p>
+              </w:tc>
+              <w:tc>
+                <w:tcPr>
+                  <w:tcW w:w="2195" w:type="dxa"/>
+                </w:tcPr>
+                <w:p>
+                  <w:pPr>
+                    <w:jc w:val="center"/>
+                  </w:pPr>
+                  <w:r>
+                    <w:t>True or False</w:t>
+                  </w:r>
+                </w:p>
+              </w:tc>
+            </w:tr>
+          </w:tbl>
+          <w:p>
+            <w:pPr>
+              <w:jc w:val="center"/>
+            </w:pPr>
+          </w:p>
+        </w:tc>
+      </w:tr>
+    </w:tbl>
+    <w:p/>
+    <w:p/>
+    <w:p>
+      <w:pPr>
+        <w:rPr>
+          <w:b/>
+        </w:rPr>
+      </w:pPr>
+    </w:p>
+    <w:p>
+      <w:pPr>
+        <w:rPr>
+          <w:b/>
+        </w:rPr>
+      </w:pPr>
+      <w:r>
+        <w:rPr>
+          <w:b/>
+        </w:rPr>
+        <w:t>Packet 7</w:t>
+      </w:r>
+      <w:r>
+        <w:rPr>
+          <w:b/>
+        </w:rPr>
+        <w:t xml:space="preserve"> Information:</w:t>
+      </w:r>
+      <w:r>
+        <w:rPr>
+          <w:b/>
+        </w:rPr>
+        <w:t xml:space="preserve"> Register 0</w:t>
+      </w:r>
+    </w:p>
+    <w:tbl>
+      <w:tblPr>
+        <w:tblStyle w:val="TableGrid"/>
+        <w:tblW w:w="0" w:type="auto"/>
+        <w:tblLook w:val="04A0"/>
+      </w:tblPr>
+      <w:tblGrid>
+        <w:gridCol w:w="4621"/>
+        <w:gridCol w:w="4621"/>
+      </w:tblGrid>
+      <w:tr>
+        <w:tc>
+          <w:tcPr>
+            <w:tcW w:w="4621" w:type="dxa"/>
+          </w:tcPr>
+          <w:p>
+            <w:pPr>
+              <w:jc w:val="center"/>
+            </w:pPr>
+            <w:r>
+              <w:t>Destination</w:t>
+            </w:r>
+          </w:p>
+        </w:tc>
+        <w:tc>
+          <w:tcPr>
+            <w:tcW w:w="4621" w:type="dxa"/>
+          </w:tcPr>
+          <w:p>
+            <w:pPr>
+              <w:jc w:val="center"/>
+            </w:pPr>
+            <w:r>
+              <w:t>Refer Page 1</w:t>
+            </w:r>
+          </w:p>
+        </w:tc>
+      </w:tr>
+      <w:tr>
+        <w:tc>
+          <w:tcPr>
+            <w:tcW w:w="4621" w:type="dxa"/>
+          </w:tcPr>
+          <w:p>
+            <w:pPr>
+              <w:jc w:val="center"/>
+            </w:pPr>
+            <w:r>
+              <w:t>Address</w:t>
+            </w:r>
+          </w:p>
+        </w:tc>
+        <w:tc>
+          <w:tcPr>
+            <w:tcW w:w="4621" w:type="dxa"/>
+          </w:tcPr>
+          <w:p>
+            <w:pPr>
+              <w:jc w:val="center"/>
+            </w:pPr>
+            <w:r>
+              <w:t>40</w:t>
+            </w:r>
+          </w:p>
+        </w:tc>
+      </w:tr>
+      <w:tr>
+        <w:tc>
+          <w:tcPr>
+            <w:tcW w:w="4621" w:type="dxa"/>
+          </w:tcPr>
+          <w:p>
+            <w:pPr>
+              <w:jc w:val="center"/>
+            </w:pPr>
+            <w:r>
+              <w:t>Data</w:t>
+            </w:r>
+          </w:p>
+        </w:tc>
+        <w:tc>
+          <w:tcPr>
+            <w:tcW w:w="4621" w:type="dxa"/>
+          </w:tcPr>
+          <w:p>
+            <w:pPr>
+              <w:jc w:val="center"/>
+            </w:pPr>
+          </w:p>
+          <w:tbl>
+            <w:tblPr>
+              <w:tblStyle w:val="TableGrid"/>
+              <w:tblW w:w="0" w:type="auto"/>
+              <w:tblLook w:val="04A0"/>
+            </w:tblPr>
+            <w:tblGrid>
+              <w:gridCol w:w="2195"/>
+              <w:gridCol w:w="2195"/>
+            </w:tblGrid>
+            <w:tr>
+              <w:tc>
+                <w:tcPr>
+                  <w:tcW w:w="2195" w:type="dxa"/>
+                </w:tcPr>
+                <w:p>
+                  <w:pPr>
+                    <w:jc w:val="center"/>
+                  </w:pPr>
+                  <w:r>
+                    <w:t>C1 Register Value</w:t>
+                  </w:r>
+                </w:p>
+              </w:tc>
+              <w:tc>
+                <w:tcPr>
+                  <w:tcW w:w="2195" w:type="dxa"/>
+                </w:tcPr>
+                <w:p>
+                  <w:pPr>
+                    <w:jc w:val="center"/>
+                  </w:pPr>
+                  <w:r>
+                    <w:t>True or False</w:t>
+                  </w:r>
+                </w:p>
+              </w:tc>
+            </w:tr>
+            <w:tr>
+              <w:tc>
+                <w:tcPr>
+                  <w:tcW w:w="2195" w:type="dxa"/>
+                </w:tcPr>
+                <w:p>
+                  <w:pPr>
+                    <w:jc w:val="center"/>
+                  </w:pPr>
+                  <w:r>
+                    <w:t>C2 Register Value</w:t>
+                  </w:r>
+                </w:p>
+              </w:tc>
+              <w:tc>
+                <w:tcPr>
+                  <w:tcW w:w="2195" w:type="dxa"/>
+                </w:tcPr>
+                <w:p>
+                  <w:pPr>
+                    <w:jc w:val="center"/>
+                  </w:pPr>
+                  <w:r>
+                    <w:t>True or False</w:t>
+                  </w:r>
+                </w:p>
+              </w:tc>
+            </w:tr>
+            <w:tr>
+              <w:tc>
+                <w:tcPr>
+                  <w:tcW w:w="2195" w:type="dxa"/>
+                </w:tcPr>
+                <w:p>
+                  <w:pPr>
+                    <w:jc w:val="center"/>
+                  </w:pPr>
+                  <w:r>
+                    <w:t>C3 Register Value</w:t>
+                  </w:r>
+                </w:p>
+              </w:tc>
+              <w:tc>
+                <w:tcPr>
+                  <w:tcW w:w="2195" w:type="dxa"/>
+                </w:tcPr>
+                <w:p>
+                  <w:pPr>
+                    <w:jc w:val="center"/>
+                  </w:pPr>
+                  <w:r>
+                    <w:t>True or False</w:t>
+                  </w:r>
+                </w:p>
+              </w:tc>
+            </w:tr>
+            <w:tr>
+              <w:tc>
+                <w:tcPr>
+                  <w:tcW w:w="2195" w:type="dxa"/>
+                </w:tcPr>
+                <w:p>
+                  <w:pPr>
+                    <w:jc w:val="center"/>
+                  </w:pPr>
+                  <w:r>
+                    <w:t>FRAC Register Value</w:t>
+                  </w:r>
+                </w:p>
+              </w:tc>
+              <w:tc>
+                <w:tcPr>
+                  <w:tcW w:w="2195" w:type="dxa"/>
+                </w:tcPr>
+                <w:p>
+                  <w:pPr>
+                    <w:jc w:val="center"/>
+                  </w:pPr>
+                  <w:r>
+                    <w:t xml:space="preserve">Last </w:t>
+                  </w:r>
+                  <w:r>
+                    <w:t>1</w:t>
+                  </w:r>
+                  <w:r>
+                    <w:t>2 LS bits of the binary representation of the Value</w:t>
+                  </w:r>
+                </w:p>
+              </w:tc>
+            </w:tr>
+            <w:tr>
+              <w:tc>
+                <w:tcPr>
+                  <w:tcW w:w="2195" w:type="dxa"/>
+                </w:tcPr>
+                <w:p>
+                  <w:pPr>
+                    <w:jc w:val="center"/>
+                  </w:pPr>
+                  <w:r>
+                    <w:t>INT</w:t>
+                  </w:r>
+                  <w:r>
+                    <w:t xml:space="preserve"> Register Value</w:t>
+                  </w:r>
+                </w:p>
+              </w:tc>
+              <w:tc>
+                <w:tcPr>
+                  <w:tcW w:w="2195" w:type="dxa"/>
+                </w:tcPr>
+                <w:p>
+                  <w:pPr>
+                    <w:jc w:val="center"/>
+                  </w:pPr>
+                  <w:r>
+                    <w:t>Last 1</w:t>
+                  </w:r>
+                  <w:r>
+                    <w:t>6</w:t>
+                  </w:r>
+                  <w:r>
+                    <w:t xml:space="preserve"> LS bits of the binary representation of the Value</w:t>
+                  </w:r>
+                </w:p>
+              </w:tc>
+            </w:tr>
+            <w:tr>
+              <w:tc>
+                <w:tcPr>
+                  <w:tcW w:w="2195" w:type="dxa"/>
+                </w:tcPr>
+                <w:p>
+                  <w:pPr>
+                    <w:jc w:val="center"/>
+                  </w:pPr>
+                  <w:r>
+                    <w:t>INT MODE</w:t>
+                  </w:r>
+                  <w:r>
+                    <w:t xml:space="preserve"> Register Value</w:t>
+                  </w:r>
+                </w:p>
+              </w:tc>
+              <w:tc>
+                <w:tcPr>
+                  <w:tcW w:w="2195" w:type="dxa"/>
+                </w:tcPr>
+                <w:p>
+                  <w:pPr>
+                    <w:jc w:val="center"/>
+                  </w:pPr>
+                  <w:r>
+                    <w:t>True or False</w:t>
+                  </w:r>
+                </w:p>
+              </w:tc>
+            </w:tr>
+          </w:tbl>
+          <w:p>
+            <w:pPr>
+              <w:jc w:val="center"/>
+            </w:pPr>
+          </w:p>
+        </w:tc>
+      </w:tr>
+    </w:tbl>
     <w:p/>
     <w:sectPr>
       <w:pgSz w:w="11906" w:h="16838"/>
@@ -2711,7 +6443,7 @@
   <w:abstractNum w:abstractNumId="2">
     <w:nsid w:val="2FDB21F1"/>
     <w:multiLevelType w:val="hybridMultilevel"/>
-    <w:tmpl w:val="5EE600D6"/>
+    <w:tmpl w:val="73C0031C"/>
     <w:lvl w:ilvl="0" w:tplc="40090001">
       <w:start w:val="1"/>
       <w:numFmt w:val="bullet"/>

</xml_diff>

<commit_message>
Added updates as requested
</commit_message>
<xml_diff>
--- a/Docs/SetLO_CBX.docx
+++ b/Docs/SetLO_CBX.docx
@@ -2538,6 +2538,19 @@
         <w:rPr>
           <w:b/>
         </w:rPr>
+        <w:t>All Values are in HEX representation</w:t>
+      </w:r>
+    </w:p>
+    <w:p>
+      <w:pPr>
+        <w:rPr>
+          <w:b/>
+        </w:rPr>
+      </w:pPr>
+      <w:r>
+        <w:rPr>
+          <w:b/>
+        </w:rPr>
         <w:t>Packet 1 Information:</w:t>
       </w:r>
     </w:p>
@@ -2561,20 +2574,45 @@
               <w:jc w:val="center"/>
             </w:pPr>
             <w:r>
-              <w:t>Destination</w:t>
-            </w:r>
-          </w:p>
-        </w:tc>
-        <w:tc>
-          <w:tcPr>
-            <w:tcW w:w="4621" w:type="dxa"/>
-          </w:tcPr>
-          <w:p>
-            <w:pPr>
-              <w:jc w:val="center"/>
-            </w:pPr>
-            <w:r>
-              <w:t>Refer Page 1</w:t>
+              <w:t>Sub System ID</w:t>
+            </w:r>
+          </w:p>
+        </w:tc>
+        <w:tc>
+          <w:tcPr>
+            <w:tcW w:w="4621" w:type="dxa"/>
+          </w:tcPr>
+          <w:p>
+            <w:pPr>
+              <w:jc w:val="center"/>
+            </w:pPr>
+            <w:r>
+              <w:t xml:space="preserve">Radio </w:t>
+            </w:r>
+            <w:proofErr w:type="spellStart"/>
+            <w:r>
+              <w:t>config</w:t>
+            </w:r>
+            <w:proofErr w:type="spellEnd"/>
+            <w:r>
+              <w:t xml:space="preserve"> 0</w:t>
+            </w:r>
+            <w:r>
+              <w:t xml:space="preserve"> or </w:t>
+            </w:r>
+            <w:r>
+              <w:t xml:space="preserve">Radio </w:t>
+            </w:r>
+            <w:proofErr w:type="spellStart"/>
+            <w:r>
+              <w:t>config</w:t>
+            </w:r>
+            <w:proofErr w:type="spellEnd"/>
+            <w:r>
+              <w:t xml:space="preserve"> </w:t>
+            </w:r>
+            <w:r>
+              <w:t>1</w:t>
             </w:r>
           </w:p>
         </w:tc>
@@ -2602,7 +2640,7 @@
               <w:jc w:val="center"/>
             </w:pPr>
             <w:r>
-              <w:t>36</w:t>
+              <w:t>24</w:t>
             </w:r>
           </w:p>
         </w:tc>
@@ -2630,15 +2668,27 @@
               <w:jc w:val="center"/>
             </w:pPr>
             <w:r>
-              <w:t>If TX = [1 OR 1610612736]</w:t>
-            </w:r>
-          </w:p>
-          <w:p>
-            <w:pPr>
-              <w:jc w:val="center"/>
-            </w:pPr>
-            <w:r>
-              <w:t>If RX = [2 OR 1610612736]</w:t>
+              <w:t xml:space="preserve">If TX = [1 OR </w:t>
+            </w:r>
+            <w:r>
+              <w:t>60000000</w:t>
+            </w:r>
+            <w:r>
+              <w:t>]</w:t>
+            </w:r>
+          </w:p>
+          <w:p>
+            <w:pPr>
+              <w:jc w:val="center"/>
+            </w:pPr>
+            <w:r>
+              <w:t xml:space="preserve">If RX = [2 OR </w:t>
+            </w:r>
+            <w:r>
+              <w:t>60000000</w:t>
+            </w:r>
+            <w:r>
+              <w:t>]</w:t>
             </w:r>
           </w:p>
         </w:tc>
@@ -2685,6 +2735,19 @@
           <w:b/>
         </w:rPr>
         <w:t>Input to the binary form is specified in the tables.</w:t>
+      </w:r>
+    </w:p>
+    <w:p>
+      <w:pPr>
+        <w:rPr>
+          <w:b/>
+        </w:rPr>
+      </w:pPr>
+      <w:r>
+        <w:rPr>
+          <w:b/>
+        </w:rPr>
+        <w:t xml:space="preserve">Data is arranged in the table from MSB to LSB </w:t>
       </w:r>
     </w:p>
     <w:p>
@@ -2732,20 +2795,45 @@
               <w:jc w:val="center"/>
             </w:pPr>
             <w:r>
-              <w:t>Destination</w:t>
-            </w:r>
-          </w:p>
-        </w:tc>
-        <w:tc>
-          <w:tcPr>
-            <w:tcW w:w="4621" w:type="dxa"/>
-          </w:tcPr>
-          <w:p>
-            <w:pPr>
-              <w:jc w:val="center"/>
-            </w:pPr>
-            <w:r>
-              <w:t>Refer Page 1</w:t>
+              <w:t>Sub System ID</w:t>
+            </w:r>
+          </w:p>
+        </w:tc>
+        <w:tc>
+          <w:tcPr>
+            <w:tcW w:w="4621" w:type="dxa"/>
+          </w:tcPr>
+          <w:p>
+            <w:pPr>
+              <w:jc w:val="center"/>
+            </w:pPr>
+            <w:r>
+              <w:t xml:space="preserve">Radio </w:t>
+            </w:r>
+            <w:proofErr w:type="spellStart"/>
+            <w:r>
+              <w:t>config</w:t>
+            </w:r>
+            <w:proofErr w:type="spellEnd"/>
+            <w:r>
+              <w:t xml:space="preserve"> 0</w:t>
+            </w:r>
+            <w:r>
+              <w:t xml:space="preserve"> or </w:t>
+            </w:r>
+            <w:r>
+              <w:t xml:space="preserve">Radio </w:t>
+            </w:r>
+            <w:proofErr w:type="spellStart"/>
+            <w:r>
+              <w:t>config</w:t>
+            </w:r>
+            <w:proofErr w:type="spellEnd"/>
+            <w:r>
+              <w:t xml:space="preserve"> </w:t>
+            </w:r>
+            <w:r>
+              <w:t>1</w:t>
             </w:r>
           </w:p>
         </w:tc>
@@ -2773,7 +2861,7 @@
               <w:jc w:val="center"/>
             </w:pPr>
             <w:r>
-              <w:t>40</w:t>
+              <w:t>28</w:t>
             </w:r>
           </w:p>
         </w:tc>
@@ -3681,20 +3769,45 @@
               <w:jc w:val="center"/>
             </w:pPr>
             <w:r>
-              <w:t>Destination</w:t>
-            </w:r>
-          </w:p>
-        </w:tc>
-        <w:tc>
-          <w:tcPr>
-            <w:tcW w:w="4621" w:type="dxa"/>
-          </w:tcPr>
-          <w:p>
-            <w:pPr>
-              <w:jc w:val="center"/>
-            </w:pPr>
-            <w:r>
-              <w:t>Refer Page 1</w:t>
+              <w:t>Sub System ID</w:t>
+            </w:r>
+          </w:p>
+        </w:tc>
+        <w:tc>
+          <w:tcPr>
+            <w:tcW w:w="4621" w:type="dxa"/>
+          </w:tcPr>
+          <w:p>
+            <w:pPr>
+              <w:jc w:val="center"/>
+            </w:pPr>
+            <w:r>
+              <w:t xml:space="preserve">Radio </w:t>
+            </w:r>
+            <w:proofErr w:type="spellStart"/>
+            <w:r>
+              <w:t>config</w:t>
+            </w:r>
+            <w:proofErr w:type="spellEnd"/>
+            <w:r>
+              <w:t xml:space="preserve"> 0</w:t>
+            </w:r>
+            <w:r>
+              <w:t xml:space="preserve"> or </w:t>
+            </w:r>
+            <w:r>
+              <w:t xml:space="preserve">Radio </w:t>
+            </w:r>
+            <w:proofErr w:type="spellStart"/>
+            <w:r>
+              <w:t>config</w:t>
+            </w:r>
+            <w:proofErr w:type="spellEnd"/>
+            <w:r>
+              <w:t xml:space="preserve"> </w:t>
+            </w:r>
+            <w:r>
+              <w:t>1</w:t>
             </w:r>
           </w:p>
         </w:tc>
@@ -3722,7 +3835,7 @@
               <w:jc w:val="center"/>
             </w:pPr>
             <w:r>
-              <w:t>40</w:t>
+              <w:t>28</w:t>
             </w:r>
           </w:p>
         </w:tc>
@@ -4057,21 +4170,26 @@
                     <w:jc w:val="center"/>
                   </w:pPr>
                   <w:r>
-                    <w:t>Last 8 LS bits of the binary representation of the Value</w:t>
-                  </w:r>
-                </w:p>
-              </w:tc>
-            </w:tr>
-            <w:tr>
-              <w:tc>
-                <w:tcPr>
-                  <w:tcW w:w="2195" w:type="dxa"/>
-                </w:tcPr>
-                <w:p>
-                  <w:pPr>
-                    <w:jc w:val="center"/>
-                  </w:pPr>
-                  <w:r>
+                    <w:t xml:space="preserve">Last 8 LS bits of the binary representation </w:t>
+                  </w:r>
+                  <w:r>
+                    <w:lastRenderedPageBreak/>
+                    <w:t>of the Value</w:t>
+                  </w:r>
+                </w:p>
+              </w:tc>
+            </w:tr>
+            <w:tr>
+              <w:tc>
+                <w:tcPr>
+                  <w:tcW w:w="2195" w:type="dxa"/>
+                </w:tcPr>
+                <w:p>
+                  <w:pPr>
+                    <w:jc w:val="center"/>
+                  </w:pPr>
+                  <w:r>
+                    <w:lastRenderedPageBreak/>
                     <w:t>DIVA Register Value</w:t>
                   </w:r>
                 </w:p>
@@ -4100,7 +4218,6 @@
                     <w:jc w:val="center"/>
                   </w:pPr>
                   <w:r>
-                    <w:lastRenderedPageBreak/>
                     <w:t>FB Register Value</w:t>
                   </w:r>
                 </w:p>
@@ -4352,20 +4469,45 @@
               <w:jc w:val="center"/>
             </w:pPr>
             <w:r>
-              <w:t>Destination</w:t>
-            </w:r>
-          </w:p>
-        </w:tc>
-        <w:tc>
-          <w:tcPr>
-            <w:tcW w:w="4621" w:type="dxa"/>
-          </w:tcPr>
-          <w:p>
-            <w:pPr>
-              <w:jc w:val="center"/>
-            </w:pPr>
-            <w:r>
-              <w:t>Refer Page 1</w:t>
+              <w:t>Sub System ID</w:t>
+            </w:r>
+          </w:p>
+        </w:tc>
+        <w:tc>
+          <w:tcPr>
+            <w:tcW w:w="4621" w:type="dxa"/>
+          </w:tcPr>
+          <w:p>
+            <w:pPr>
+              <w:jc w:val="center"/>
+            </w:pPr>
+            <w:r>
+              <w:t xml:space="preserve">Radio </w:t>
+            </w:r>
+            <w:proofErr w:type="spellStart"/>
+            <w:r>
+              <w:t>config</w:t>
+            </w:r>
+            <w:proofErr w:type="spellEnd"/>
+            <w:r>
+              <w:t xml:space="preserve"> 0</w:t>
+            </w:r>
+            <w:r>
+              <w:t xml:space="preserve"> or </w:t>
+            </w:r>
+            <w:r>
+              <w:t xml:space="preserve">Radio </w:t>
+            </w:r>
+            <w:proofErr w:type="spellStart"/>
+            <w:r>
+              <w:t>config</w:t>
+            </w:r>
+            <w:proofErr w:type="spellEnd"/>
+            <w:r>
+              <w:t xml:space="preserve"> </w:t>
+            </w:r>
+            <w:r>
+              <w:t>1</w:t>
             </w:r>
           </w:p>
         </w:tc>
@@ -4393,7 +4535,7 @@
               <w:jc w:val="center"/>
             </w:pPr>
             <w:r>
-              <w:t>40</w:t>
+              <w:t>28</w:t>
             </w:r>
           </w:p>
         </w:tc>
@@ -4886,34 +5028,60 @@
               <w:jc w:val="center"/>
             </w:pPr>
             <w:r>
-              <w:t>Destination</w:t>
-            </w:r>
-          </w:p>
-        </w:tc>
-        <w:tc>
-          <w:tcPr>
-            <w:tcW w:w="4621" w:type="dxa"/>
-          </w:tcPr>
-          <w:p>
-            <w:pPr>
-              <w:jc w:val="center"/>
-            </w:pPr>
-            <w:r>
-              <w:t>Refer Page 1</w:t>
-            </w:r>
-          </w:p>
-        </w:tc>
-      </w:tr>
-      <w:tr>
-        <w:tc>
-          <w:tcPr>
-            <w:tcW w:w="4621" w:type="dxa"/>
-          </w:tcPr>
-          <w:p>
-            <w:pPr>
-              <w:jc w:val="center"/>
-            </w:pPr>
-            <w:r>
+              <w:t>Sub System ID</w:t>
+            </w:r>
+          </w:p>
+        </w:tc>
+        <w:tc>
+          <w:tcPr>
+            <w:tcW w:w="4621" w:type="dxa"/>
+          </w:tcPr>
+          <w:p>
+            <w:pPr>
+              <w:jc w:val="center"/>
+            </w:pPr>
+            <w:r>
+              <w:t xml:space="preserve">Radio </w:t>
+            </w:r>
+            <w:proofErr w:type="spellStart"/>
+            <w:r>
+              <w:t>config</w:t>
+            </w:r>
+            <w:proofErr w:type="spellEnd"/>
+            <w:r>
+              <w:t xml:space="preserve"> 0</w:t>
+            </w:r>
+            <w:r>
+              <w:t xml:space="preserve"> or </w:t>
+            </w:r>
+            <w:r>
+              <w:t xml:space="preserve">Radio </w:t>
+            </w:r>
+            <w:proofErr w:type="spellStart"/>
+            <w:r>
+              <w:t>config</w:t>
+            </w:r>
+            <w:proofErr w:type="spellEnd"/>
+            <w:r>
+              <w:t xml:space="preserve"> </w:t>
+            </w:r>
+            <w:r>
+              <w:t>1</w:t>
+            </w:r>
+          </w:p>
+        </w:tc>
+      </w:tr>
+      <w:tr>
+        <w:tc>
+          <w:tcPr>
+            <w:tcW w:w="4621" w:type="dxa"/>
+          </w:tcPr>
+          <w:p>
+            <w:pPr>
+              <w:jc w:val="center"/>
+            </w:pPr>
+            <w:r>
+              <w:lastRenderedPageBreak/>
               <w:t>Address</w:t>
             </w:r>
           </w:p>
@@ -4927,7 +5095,7 @@
               <w:jc w:val="center"/>
             </w:pPr>
             <w:r>
-              <w:t>40</w:t>
+              <w:t>28</w:t>
             </w:r>
           </w:p>
         </w:tc>
@@ -5031,7 +5199,6 @@
                     <w:jc w:val="center"/>
                   </w:pPr>
                   <w:r>
-                    <w:lastRenderedPageBreak/>
                     <w:t>C3 Register Value</w:t>
                   </w:r>
                 </w:p>
@@ -5546,20 +5713,45 @@
               <w:jc w:val="center"/>
             </w:pPr>
             <w:r>
-              <w:t>Destination</w:t>
-            </w:r>
-          </w:p>
-        </w:tc>
-        <w:tc>
-          <w:tcPr>
-            <w:tcW w:w="4621" w:type="dxa"/>
-          </w:tcPr>
-          <w:p>
-            <w:pPr>
-              <w:jc w:val="center"/>
-            </w:pPr>
-            <w:r>
-              <w:t>Refer Page 1</w:t>
+              <w:t>Sub System ID</w:t>
+            </w:r>
+          </w:p>
+        </w:tc>
+        <w:tc>
+          <w:tcPr>
+            <w:tcW w:w="4621" w:type="dxa"/>
+          </w:tcPr>
+          <w:p>
+            <w:pPr>
+              <w:jc w:val="center"/>
+            </w:pPr>
+            <w:r>
+              <w:t xml:space="preserve">Radio </w:t>
+            </w:r>
+            <w:proofErr w:type="spellStart"/>
+            <w:r>
+              <w:t>config</w:t>
+            </w:r>
+            <w:proofErr w:type="spellEnd"/>
+            <w:r>
+              <w:t xml:space="preserve"> 0</w:t>
+            </w:r>
+            <w:r>
+              <w:t xml:space="preserve"> or </w:t>
+            </w:r>
+            <w:r>
+              <w:t xml:space="preserve">Radio </w:t>
+            </w:r>
+            <w:proofErr w:type="spellStart"/>
+            <w:r>
+              <w:t>config</w:t>
+            </w:r>
+            <w:proofErr w:type="spellEnd"/>
+            <w:r>
+              <w:t xml:space="preserve"> </w:t>
+            </w:r>
+            <w:r>
+              <w:t>1</w:t>
             </w:r>
           </w:p>
         </w:tc>
@@ -5587,7 +5779,7 @@
               <w:jc w:val="center"/>
             </w:pPr>
             <w:r>
-              <w:t>40</w:t>
+              <w:t>28</w:t>
             </w:r>
           </w:p>
         </w:tc>
@@ -5732,43 +5924,6 @@
                     <w:jc w:val="center"/>
                   </w:pPr>
                   <w:r>
-                    <w:t xml:space="preserve">Last </w:t>
-                  </w:r>
-                  <w:r>
-                    <w:t>1</w:t>
-                  </w:r>
-                  <w:r>
-                    <w:t>2 LS bits of the binary representation of the Value</w:t>
-                  </w:r>
-                </w:p>
-              </w:tc>
-            </w:tr>
-            <w:tr>
-              <w:tc>
-                <w:tcPr>
-                  <w:tcW w:w="2195" w:type="dxa"/>
-                </w:tcPr>
-                <w:p>
-                  <w:pPr>
-                    <w:jc w:val="center"/>
-                  </w:pPr>
-                  <w:r>
-                    <w:t>PHASE</w:t>
-                  </w:r>
-                  <w:r>
-                    <w:t xml:space="preserve"> Register Value</w:t>
-                  </w:r>
-                </w:p>
-              </w:tc>
-              <w:tc>
-                <w:tcPr>
-                  <w:tcW w:w="2195" w:type="dxa"/>
-                </w:tcPr>
-                <w:p>
-                  <w:pPr>
-                    <w:jc w:val="center"/>
-                  </w:pPr>
-                  <w:r>
                     <w:t>Last 12 LS bits of the binary representation of the Value</w:t>
                   </w:r>
                 </w:p>
@@ -5784,10 +5939,35 @@
                     <w:jc w:val="center"/>
                   </w:pPr>
                   <w:r>
-                    <w:t>CPT</w:t>
-                  </w:r>
-                  <w:r>
-                    <w:t xml:space="preserve"> Register Value</w:t>
+                    <w:t>PHASE Register Value</w:t>
+                  </w:r>
+                </w:p>
+              </w:tc>
+              <w:tc>
+                <w:tcPr>
+                  <w:tcW w:w="2195" w:type="dxa"/>
+                </w:tcPr>
+                <w:p>
+                  <w:pPr>
+                    <w:jc w:val="center"/>
+                  </w:pPr>
+                  <w:r>
+                    <w:t>Last 12 LS bits of the binary representation of the Value</w:t>
+                  </w:r>
+                </w:p>
+              </w:tc>
+            </w:tr>
+            <w:tr>
+              <w:tc>
+                <w:tcPr>
+                  <w:tcW w:w="2195" w:type="dxa"/>
+                </w:tcPr>
+                <w:p>
+                  <w:pPr>
+                    <w:jc w:val="center"/>
+                  </w:pPr>
+                  <w:r>
+                    <w:t>CPT Register Value</w:t>
                   </w:r>
                 </w:p>
               </w:tc>
@@ -5815,10 +5995,7 @@
                     <w:jc w:val="center"/>
                   </w:pPr>
                   <w:r>
-                    <w:t>CPL</w:t>
-                  </w:r>
-                  <w:r>
-                    <w:t xml:space="preserve"> Register Value</w:t>
+                    <w:t>CPL Register Value</w:t>
                   </w:r>
                 </w:p>
               </w:tc>
@@ -5846,6 +6023,7 @@
                     <w:jc w:val="center"/>
                   </w:pPr>
                   <w:r>
+                    <w:lastRenderedPageBreak/>
                     <w:t>CPOC Register Value</w:t>
                   </w:r>
                 </w:p>
@@ -5927,20 +6105,45 @@
               <w:jc w:val="center"/>
             </w:pPr>
             <w:r>
-              <w:t>Destination</w:t>
-            </w:r>
-          </w:p>
-        </w:tc>
-        <w:tc>
-          <w:tcPr>
-            <w:tcW w:w="4621" w:type="dxa"/>
-          </w:tcPr>
-          <w:p>
-            <w:pPr>
-              <w:jc w:val="center"/>
-            </w:pPr>
-            <w:r>
-              <w:t>Refer Page 1</w:t>
+              <w:t>Sub System ID</w:t>
+            </w:r>
+          </w:p>
+        </w:tc>
+        <w:tc>
+          <w:tcPr>
+            <w:tcW w:w="4621" w:type="dxa"/>
+          </w:tcPr>
+          <w:p>
+            <w:pPr>
+              <w:jc w:val="center"/>
+            </w:pPr>
+            <w:r>
+              <w:t xml:space="preserve">Radio </w:t>
+            </w:r>
+            <w:proofErr w:type="spellStart"/>
+            <w:r>
+              <w:t>config</w:t>
+            </w:r>
+            <w:proofErr w:type="spellEnd"/>
+            <w:r>
+              <w:t xml:space="preserve"> 0</w:t>
+            </w:r>
+            <w:r>
+              <w:t xml:space="preserve"> or </w:t>
+            </w:r>
+            <w:r>
+              <w:t xml:space="preserve">Radio </w:t>
+            </w:r>
+            <w:proofErr w:type="spellStart"/>
+            <w:r>
+              <w:t>config</w:t>
+            </w:r>
+            <w:proofErr w:type="spellEnd"/>
+            <w:r>
+              <w:t xml:space="preserve"> </w:t>
+            </w:r>
+            <w:r>
+              <w:t>1</w:t>
             </w:r>
           </w:p>
         </w:tc>
@@ -5968,7 +6171,7 @@
               <w:jc w:val="center"/>
             </w:pPr>
             <w:r>
-              <w:t>40</w:t>
+              <w:t>28</w:t>
             </w:r>
           </w:p>
         </w:tc>
@@ -6113,68 +6316,50 @@
                     <w:jc w:val="center"/>
                   </w:pPr>
                   <w:r>
-                    <w:t xml:space="preserve">Last </w:t>
-                  </w:r>
-                  <w:r>
-                    <w:t>1</w:t>
-                  </w:r>
-                  <w:r>
-                    <w:t>2 LS bits of the binary representation of the Value</w:t>
-                  </w:r>
-                </w:p>
-              </w:tc>
-            </w:tr>
-            <w:tr>
-              <w:tc>
-                <w:tcPr>
-                  <w:tcW w:w="2195" w:type="dxa"/>
-                </w:tcPr>
-                <w:p>
-                  <w:pPr>
-                    <w:jc w:val="center"/>
-                  </w:pPr>
-                  <w:r>
-                    <w:t>INT</w:t>
-                  </w:r>
-                  <w:r>
-                    <w:t xml:space="preserve"> Register Value</w:t>
-                  </w:r>
-                </w:p>
-              </w:tc>
-              <w:tc>
-                <w:tcPr>
-                  <w:tcW w:w="2195" w:type="dxa"/>
-                </w:tcPr>
-                <w:p>
-                  <w:pPr>
-                    <w:jc w:val="center"/>
-                  </w:pPr>
-                  <w:r>
-                    <w:t>Last 1</w:t>
-                  </w:r>
-                  <w:r>
-                    <w:t>6</w:t>
-                  </w:r>
-                  <w:r>
-                    <w:t xml:space="preserve"> LS bits of the binary representation of the Value</w:t>
-                  </w:r>
-                </w:p>
-              </w:tc>
-            </w:tr>
-            <w:tr>
-              <w:tc>
-                <w:tcPr>
-                  <w:tcW w:w="2195" w:type="dxa"/>
-                </w:tcPr>
-                <w:p>
-                  <w:pPr>
-                    <w:jc w:val="center"/>
-                  </w:pPr>
-                  <w:r>
-                    <w:t>INT MODE</w:t>
-                  </w:r>
-                  <w:r>
-                    <w:t xml:space="preserve"> Register Value</w:t>
+                    <w:t>Last 12 LS bits of the binary representation of the Value</w:t>
+                  </w:r>
+                </w:p>
+              </w:tc>
+            </w:tr>
+            <w:tr>
+              <w:tc>
+                <w:tcPr>
+                  <w:tcW w:w="2195" w:type="dxa"/>
+                </w:tcPr>
+                <w:p>
+                  <w:pPr>
+                    <w:jc w:val="center"/>
+                  </w:pPr>
+                  <w:r>
+                    <w:t>INT Register Value</w:t>
+                  </w:r>
+                </w:p>
+              </w:tc>
+              <w:tc>
+                <w:tcPr>
+                  <w:tcW w:w="2195" w:type="dxa"/>
+                </w:tcPr>
+                <w:p>
+                  <w:pPr>
+                    <w:jc w:val="center"/>
+                  </w:pPr>
+                  <w:r>
+                    <w:t>Last 16 LS bits of the binary representation of the Value</w:t>
+                  </w:r>
+                </w:p>
+              </w:tc>
+            </w:tr>
+            <w:tr>
+              <w:tc>
+                <w:tcPr>
+                  <w:tcW w:w="2195" w:type="dxa"/>
+                </w:tcPr>
+                <w:p>
+                  <w:pPr>
+                    <w:jc w:val="center"/>
+                  </w:pPr>
+                  <w:r>
+                    <w:t>INT MODE Register Value</w:t>
                   </w:r>
                 </w:p>
               </w:tc>

</xml_diff>